<commit_message>
Restructuring problems to more appropriate sections
</commit_message>
<xml_diff>
--- a/Docs/GrigorySokolov_Full_En.docx
+++ b/Docs/GrigorySokolov_Full_En.docx
@@ -4,7 +4,7 @@
   <w:body>
     <w:tbl>
       <w:tblPr>
-        <w:tblStyle w:val="TableGrid1"/>
+        <w:tblStyle w:val="1"/>
         <w:tblW w:w="10117" w:type="dxa"/>
         <w:tblBorders>
           <w:top w:val="none" w:sz="0" w:space="0" w:color="auto"/>
@@ -72,7 +72,7 @@
             <w:hyperlink r:id="rId9" w:history="1">
               <w:r>
                 <w:rPr>
-                  <w:rStyle w:val="Hyperlink"/>
+                  <w:rStyle w:val="a4"/>
                   <w:rFonts w:asciiTheme="minorHAnsi" w:hAnsiTheme="minorHAnsi" w:cs="Arial"/>
                   <w:sz w:val="22"/>
                   <w:szCs w:val="22"/>
@@ -86,7 +86,7 @@
             <w:pPr>
               <w:jc w:val="right"/>
               <w:rPr>
-                <w:rStyle w:val="Hyperlink"/>
+                <w:rStyle w:val="a4"/>
                 <w:rFonts w:asciiTheme="minorHAnsi" w:hAnsiTheme="minorHAnsi" w:cs="Arial"/>
                 <w:sz w:val="22"/>
                 <w:szCs w:val="22"/>
@@ -105,7 +105,7 @@
             <w:hyperlink r:id="rId10" w:history="1">
               <w:r>
                 <w:rPr>
-                  <w:rStyle w:val="Hyperlink"/>
+                  <w:rStyle w:val="a4"/>
                   <w:rFonts w:asciiTheme="minorHAnsi" w:hAnsiTheme="minorHAnsi" w:cs="Arial"/>
                   <w:sz w:val="22"/>
                   <w:szCs w:val="22"/>
@@ -572,7 +572,27 @@
                 <w:szCs w:val="22"/>
                 <w:lang w:val="en-US"/>
               </w:rPr>
-              <w:t xml:space="preserve">Researched the problem of the identity of PE artefacts produced on consecutive builds from the same Visual C++ source code. Reversed and analyzed binaries with Dumpbin and IDA, summarized and documented more than 10 reasons of difference and how to overcome them. Designed and developed the tool </w:t>
+              <w:t xml:space="preserve">Researched the problem of the identity of PE artefacts produced </w:t>
+            </w:r>
+            <w:r>
+              <w:rPr>
+                <w:rFonts w:asciiTheme="minorHAnsi" w:hAnsiTheme="minorHAnsi"/>
+                <w:sz w:val="22"/>
+                <w:szCs w:val="22"/>
+                <w:lang w:val="en-US"/>
+              </w:rPr>
+              <w:t>by</w:t>
+            </w:r>
+            <w:bookmarkStart w:id="0" w:name="_GoBack"/>
+            <w:bookmarkEnd w:id="0"/>
+            <w:r>
+              <w:rPr>
+                <w:rFonts w:asciiTheme="minorHAnsi" w:hAnsiTheme="minorHAnsi"/>
+                <w:sz w:val="22"/>
+                <w:szCs w:val="22"/>
+                <w:lang w:val="en-US"/>
+              </w:rPr>
+              <w:t xml:space="preserve"> consecutive builds from the same Visual C++ source code. Reversed and analyzed binaries with Dumpbin and IDA, summarized and documented more than 10 reasons of difference and how to overcome them. Designed and developed the tool </w:t>
             </w:r>
             <w:r>
               <w:rPr>
@@ -3085,18 +3105,7 @@
                 <w:szCs w:val="22"/>
                 <w:lang w:val="en-US"/>
               </w:rPr>
-              <w:t>Maste</w:t>
-            </w:r>
-            <w:bookmarkStart w:id="0" w:name="_GoBack"/>
-            <w:bookmarkEnd w:id="0"/>
-            <w:r>
-              <w:rPr>
-                <w:rFonts w:asciiTheme="minorHAnsi" w:hAnsiTheme="minorHAnsi" w:cs="Arial"/>
-                <w:sz w:val="22"/>
-                <w:szCs w:val="22"/>
-                <w:lang w:val="en-US"/>
-              </w:rPr>
-              <w:t>r</w:t>
+              <w:t>Master</w:t>
             </w:r>
           </w:p>
           <w:p>
@@ -3210,34 +3219,34 @@
 <w:ftr xmlns:wpc="http://schemas.microsoft.com/office/word/2010/wordprocessingCanvas" xmlns:mc="http://schemas.openxmlformats.org/markup-compatibility/2006" xmlns:o="urn:schemas-microsoft-com:office:office" xmlns:r="http://schemas.openxmlformats.org/officeDocument/2006/relationships" xmlns:m="http://schemas.openxmlformats.org/officeDocument/2006/math" xmlns:v="urn:schemas-microsoft-com:vml" xmlns:wp14="http://schemas.microsoft.com/office/word/2010/wordprocessingDrawing" xmlns:wp="http://schemas.openxmlformats.org/drawingml/2006/wordprocessingDrawing" xmlns:w10="urn:schemas-microsoft-com:office:word" xmlns:w="http://schemas.openxmlformats.org/wordprocessingml/2006/main" xmlns:w14="http://schemas.microsoft.com/office/word/2010/wordml" xmlns:wpg="http://schemas.microsoft.com/office/word/2010/wordprocessingGroup" xmlns:wpi="http://schemas.microsoft.com/office/word/2010/wordprocessingInk" xmlns:wne="http://schemas.microsoft.com/office/word/2006/wordml" xmlns:wps="http://schemas.microsoft.com/office/word/2010/wordprocessingShape" mc:Ignorable="w14 wp14">
   <w:p>
     <w:pPr>
-      <w:pStyle w:val="Footer"/>
+      <w:pStyle w:val="a5"/>
       <w:framePr w:wrap="around" w:vAnchor="text" w:hAnchor="margin" w:xAlign="right" w:y="1"/>
       <w:rPr>
-        <w:rStyle w:val="PageNumber"/>
+        <w:rStyle w:val="a6"/>
       </w:rPr>
     </w:pPr>
     <w:r>
       <w:rPr>
-        <w:rStyle w:val="PageNumber"/>
+        <w:rStyle w:val="a6"/>
       </w:rPr>
       <w:fldChar w:fldCharType="begin"/>
     </w:r>
     <w:r>
       <w:rPr>
-        <w:rStyle w:val="PageNumber"/>
+        <w:rStyle w:val="a6"/>
       </w:rPr>
       <w:instrText xml:space="preserve">PAGE  </w:instrText>
     </w:r>
     <w:r>
       <w:rPr>
-        <w:rStyle w:val="PageNumber"/>
+        <w:rStyle w:val="a6"/>
       </w:rPr>
       <w:fldChar w:fldCharType="end"/>
     </w:r>
   </w:p>
   <w:p>
     <w:pPr>
-      <w:pStyle w:val="Footer"/>
+      <w:pStyle w:val="a5"/>
       <w:ind w:right="360"/>
     </w:pPr>
   </w:p>
@@ -3248,10 +3257,10 @@
 <w:ftr xmlns:wpc="http://schemas.microsoft.com/office/word/2010/wordprocessingCanvas" xmlns:mc="http://schemas.openxmlformats.org/markup-compatibility/2006" xmlns:o="urn:schemas-microsoft-com:office:office" xmlns:r="http://schemas.openxmlformats.org/officeDocument/2006/relationships" xmlns:m="http://schemas.openxmlformats.org/officeDocument/2006/math" xmlns:v="urn:schemas-microsoft-com:vml" xmlns:wp14="http://schemas.microsoft.com/office/word/2010/wordprocessingDrawing" xmlns:wp="http://schemas.openxmlformats.org/drawingml/2006/wordprocessingDrawing" xmlns:w10="urn:schemas-microsoft-com:office:word" xmlns:w="http://schemas.openxmlformats.org/wordprocessingml/2006/main" xmlns:w14="http://schemas.microsoft.com/office/word/2010/wordml" xmlns:wpg="http://schemas.microsoft.com/office/word/2010/wordprocessingGroup" xmlns:wpi="http://schemas.microsoft.com/office/word/2010/wordprocessingInk" xmlns:wne="http://schemas.microsoft.com/office/word/2006/wordml" xmlns:wps="http://schemas.microsoft.com/office/word/2010/wordprocessingShape" mc:Ignorable="w14 wp14">
   <w:p>
     <w:pPr>
-      <w:pStyle w:val="Footer"/>
+      <w:pStyle w:val="a5"/>
       <w:framePr w:wrap="around" w:vAnchor="text" w:hAnchor="margin" w:xAlign="right" w:y="1"/>
       <w:rPr>
-        <w:rStyle w:val="PageNumber"/>
+        <w:rStyle w:val="a6"/>
         <w:rFonts w:ascii="Arial" w:hAnsi="Arial" w:cs="Arial"/>
         <w:sz w:val="16"/>
         <w:szCs w:val="16"/>
@@ -3260,7 +3269,7 @@
     </w:pPr>
     <w:r>
       <w:rPr>
-        <w:rStyle w:val="PageNumber"/>
+        <w:rStyle w:val="a6"/>
         <w:rFonts w:ascii="Arial" w:hAnsi="Arial" w:cs="Arial"/>
         <w:sz w:val="16"/>
         <w:szCs w:val="16"/>
@@ -3270,7 +3279,7 @@
     </w:r>
     <w:r>
       <w:rPr>
-        <w:rStyle w:val="PageNumber"/>
+        <w:rStyle w:val="a6"/>
         <w:rFonts w:ascii="Arial" w:hAnsi="Arial" w:cs="Arial"/>
         <w:sz w:val="16"/>
         <w:szCs w:val="16"/>
@@ -3279,7 +3288,7 @@
     </w:r>
     <w:r>
       <w:rPr>
-        <w:rStyle w:val="PageNumber"/>
+        <w:rStyle w:val="a6"/>
         <w:rFonts w:ascii="Arial" w:hAnsi="Arial" w:cs="Arial"/>
         <w:sz w:val="16"/>
         <w:szCs w:val="16"/>
@@ -3288,7 +3297,7 @@
     </w:r>
     <w:r>
       <w:rPr>
-        <w:rStyle w:val="PageNumber"/>
+        <w:rStyle w:val="a6"/>
         <w:rFonts w:ascii="Arial" w:hAnsi="Arial" w:cs="Arial"/>
         <w:sz w:val="16"/>
         <w:szCs w:val="16"/>
@@ -3297,17 +3306,17 @@
     </w:r>
     <w:r>
       <w:rPr>
-        <w:rStyle w:val="PageNumber"/>
+        <w:rStyle w:val="a6"/>
         <w:rFonts w:ascii="Arial" w:hAnsi="Arial" w:cs="Arial"/>
         <w:noProof/>
         <w:sz w:val="16"/>
         <w:szCs w:val="16"/>
       </w:rPr>
-      <w:t>3</w:t>
+      <w:t>1</w:t>
     </w:r>
     <w:r>
       <w:rPr>
-        <w:rStyle w:val="PageNumber"/>
+        <w:rStyle w:val="a6"/>
         <w:rFonts w:ascii="Arial" w:hAnsi="Arial" w:cs="Arial"/>
         <w:sz w:val="16"/>
         <w:szCs w:val="16"/>
@@ -3316,7 +3325,7 @@
     </w:r>
     <w:r>
       <w:rPr>
-        <w:rStyle w:val="PageNumber"/>
+        <w:rStyle w:val="a6"/>
         <w:rFonts w:ascii="Arial" w:hAnsi="Arial" w:cs="Arial"/>
         <w:sz w:val="16"/>
         <w:szCs w:val="16"/>
@@ -3326,7 +3335,7 @@
     </w:r>
     <w:r>
       <w:rPr>
-        <w:rStyle w:val="PageNumber"/>
+        <w:rStyle w:val="a6"/>
         <w:rFonts w:ascii="Arial" w:hAnsi="Arial" w:cs="Arial"/>
         <w:sz w:val="16"/>
         <w:szCs w:val="16"/>
@@ -3335,7 +3344,7 @@
     </w:r>
     <w:r>
       <w:rPr>
-        <w:rStyle w:val="PageNumber"/>
+        <w:rStyle w:val="a6"/>
         <w:rFonts w:ascii="Arial" w:hAnsi="Arial" w:cs="Arial"/>
         <w:sz w:val="16"/>
         <w:szCs w:val="16"/>
@@ -3344,7 +3353,7 @@
     </w:r>
     <w:r>
       <w:rPr>
-        <w:rStyle w:val="PageNumber"/>
+        <w:rStyle w:val="a6"/>
         <w:rFonts w:ascii="Arial" w:hAnsi="Arial" w:cs="Arial"/>
         <w:sz w:val="16"/>
         <w:szCs w:val="16"/>
@@ -3353,7 +3362,7 @@
     </w:r>
     <w:r>
       <w:rPr>
-        <w:rStyle w:val="PageNumber"/>
+        <w:rStyle w:val="a6"/>
         <w:rFonts w:ascii="Arial" w:hAnsi="Arial" w:cs="Arial"/>
         <w:noProof/>
         <w:sz w:val="16"/>
@@ -3363,7 +3372,7 @@
     </w:r>
     <w:r>
       <w:rPr>
-        <w:rStyle w:val="PageNumber"/>
+        <w:rStyle w:val="a6"/>
         <w:rFonts w:ascii="Arial" w:hAnsi="Arial" w:cs="Arial"/>
         <w:sz w:val="16"/>
         <w:szCs w:val="16"/>
@@ -3405,7 +3414,7 @@
         </w:tcPr>
         <w:p>
           <w:pPr>
-            <w:pStyle w:val="Header"/>
+            <w:pStyle w:val="a7"/>
             <w:ind w:right="360"/>
           </w:pPr>
           <w:r>
@@ -3431,7 +3440,7 @@
         </w:tcPr>
         <w:p>
           <w:pPr>
-            <w:pStyle w:val="Header"/>
+            <w:pStyle w:val="a7"/>
             <w:ind w:left="2124"/>
             <w:rPr>
               <w:rFonts w:ascii="Arial" w:hAnsi="Arial" w:cs="Arial"/>
@@ -3446,7 +3455,7 @@
   </w:tbl>
   <w:p>
     <w:pPr>
-      <w:pStyle w:val="Footer"/>
+      <w:pStyle w:val="a5"/>
       <w:ind w:right="360"/>
     </w:pPr>
   </w:p>
@@ -3476,34 +3485,34 @@
 <w:hdr xmlns:wpc="http://schemas.microsoft.com/office/word/2010/wordprocessingCanvas" xmlns:mc="http://schemas.openxmlformats.org/markup-compatibility/2006" xmlns:o="urn:schemas-microsoft-com:office:office" xmlns:r="http://schemas.openxmlformats.org/officeDocument/2006/relationships" xmlns:m="http://schemas.openxmlformats.org/officeDocument/2006/math" xmlns:v="urn:schemas-microsoft-com:vml" xmlns:wp14="http://schemas.microsoft.com/office/word/2010/wordprocessingDrawing" xmlns:wp="http://schemas.openxmlformats.org/drawingml/2006/wordprocessingDrawing" xmlns:w10="urn:schemas-microsoft-com:office:word" xmlns:w="http://schemas.openxmlformats.org/wordprocessingml/2006/main" xmlns:w14="http://schemas.microsoft.com/office/word/2010/wordml" xmlns:wpg="http://schemas.microsoft.com/office/word/2010/wordprocessingGroup" xmlns:wpi="http://schemas.microsoft.com/office/word/2010/wordprocessingInk" xmlns:wne="http://schemas.microsoft.com/office/word/2006/wordml" xmlns:wps="http://schemas.microsoft.com/office/word/2010/wordprocessingShape" mc:Ignorable="w14 wp14">
   <w:p>
     <w:pPr>
-      <w:pStyle w:val="Header"/>
+      <w:pStyle w:val="a7"/>
       <w:framePr w:wrap="around" w:vAnchor="text" w:hAnchor="margin" w:xAlign="right" w:y="1"/>
       <w:rPr>
-        <w:rStyle w:val="PageNumber"/>
+        <w:rStyle w:val="a6"/>
       </w:rPr>
     </w:pPr>
     <w:r>
       <w:rPr>
-        <w:rStyle w:val="PageNumber"/>
+        <w:rStyle w:val="a6"/>
       </w:rPr>
       <w:fldChar w:fldCharType="begin"/>
     </w:r>
     <w:r>
       <w:rPr>
-        <w:rStyle w:val="PageNumber"/>
+        <w:rStyle w:val="a6"/>
       </w:rPr>
       <w:instrText xml:space="preserve">PAGE  </w:instrText>
     </w:r>
     <w:r>
       <w:rPr>
-        <w:rStyle w:val="PageNumber"/>
+        <w:rStyle w:val="a6"/>
       </w:rPr>
       <w:fldChar w:fldCharType="end"/>
     </w:r>
   </w:p>
   <w:p>
     <w:pPr>
-      <w:pStyle w:val="Header"/>
+      <w:pStyle w:val="a7"/>
       <w:ind w:right="360"/>
     </w:pPr>
   </w:p>
@@ -4003,7 +4012,7 @@
     <w:lsdException w:name="Bibliography" w:semiHidden="1" w:uiPriority="37" w:unhideWhenUsed="1"/>
     <w:lsdException w:name="TOC Heading" w:semiHidden="1" w:uiPriority="39" w:unhideWhenUsed="1" w:qFormat="1"/>
   </w:latentStyles>
-  <w:style w:type="paragraph" w:default="1" w:styleId="Normal">
+  <w:style w:type="paragraph" w:default="1" w:styleId="a">
     <w:name w:val="Normal"/>
     <w:qFormat/>
     <w:rsid w:val="00F71910"/>
@@ -4012,13 +4021,13 @@
       <w:szCs w:val="24"/>
     </w:rPr>
   </w:style>
-  <w:style w:type="character" w:default="1" w:styleId="DefaultParagraphFont">
+  <w:style w:type="character" w:default="1" w:styleId="a0">
     <w:name w:val="Default Paragraph Font"/>
     <w:uiPriority w:val="1"/>
     <w:semiHidden/>
     <w:unhideWhenUsed/>
   </w:style>
-  <w:style w:type="table" w:default="1" w:styleId="TableNormal">
+  <w:style w:type="table" w:default="1" w:styleId="a1">
     <w:name w:val="Normal Table"/>
     <w:uiPriority w:val="99"/>
     <w:semiHidden/>
@@ -4033,17 +4042,18 @@
       </w:tblCellMar>
     </w:tblPr>
   </w:style>
-  <w:style w:type="numbering" w:default="1" w:styleId="NoList">
+  <w:style w:type="numbering" w:default="1" w:styleId="a2">
     <w:name w:val="No List"/>
     <w:uiPriority w:val="99"/>
     <w:semiHidden/>
     <w:unhideWhenUsed/>
   </w:style>
-  <w:style w:type="table" w:styleId="TableGrid">
+  <w:style w:type="table" w:styleId="a3">
     <w:name w:val="Table Grid"/>
-    <w:basedOn w:val="TableNormal"/>
+    <w:basedOn w:val="a1"/>
     <w:rsid w:val="000C19FD"/>
     <w:tblPr>
+      <w:tblInd w:w="0" w:type="dxa"/>
       <w:tblBorders>
         <w:top w:val="single" w:sz="4" w:space="0" w:color="auto"/>
         <w:left w:val="single" w:sz="4" w:space="0" w:color="auto"/>
@@ -4052,20 +4062,26 @@
         <w:insideH w:val="single" w:sz="4" w:space="0" w:color="auto"/>
         <w:insideV w:val="single" w:sz="4" w:space="0" w:color="auto"/>
       </w:tblBorders>
+      <w:tblCellMar>
+        <w:top w:w="0" w:type="dxa"/>
+        <w:left w:w="108" w:type="dxa"/>
+        <w:bottom w:w="0" w:type="dxa"/>
+        <w:right w:w="108" w:type="dxa"/>
+      </w:tblCellMar>
     </w:tblPr>
   </w:style>
-  <w:style w:type="character" w:styleId="Hyperlink">
+  <w:style w:type="character" w:styleId="a4">
     <w:name w:val="Hyperlink"/>
-    <w:basedOn w:val="DefaultParagraphFont"/>
+    <w:basedOn w:val="a0"/>
     <w:rsid w:val="004813C5"/>
     <w:rPr>
       <w:color w:val="0000FF"/>
       <w:u w:val="single"/>
     </w:rPr>
   </w:style>
-  <w:style w:type="paragraph" w:styleId="Footer">
+  <w:style w:type="paragraph" w:styleId="a5">
     <w:name w:val="footer"/>
-    <w:basedOn w:val="Normal"/>
+    <w:basedOn w:val="a"/>
     <w:rsid w:val="00AC004A"/>
     <w:pPr>
       <w:tabs>
@@ -4074,14 +4090,14 @@
       </w:tabs>
     </w:pPr>
   </w:style>
-  <w:style w:type="character" w:styleId="PageNumber">
+  <w:style w:type="character" w:styleId="a6">
     <w:name w:val="page number"/>
-    <w:basedOn w:val="DefaultParagraphFont"/>
+    <w:basedOn w:val="a0"/>
     <w:rsid w:val="00AC004A"/>
   </w:style>
-  <w:style w:type="paragraph" w:styleId="Header">
+  <w:style w:type="paragraph" w:styleId="a7">
     <w:name w:val="header"/>
-    <w:basedOn w:val="Normal"/>
+    <w:basedOn w:val="a"/>
     <w:rsid w:val="00AC004A"/>
     <w:pPr>
       <w:tabs>
@@ -4090,11 +4106,19 @@
       </w:tabs>
     </w:pPr>
   </w:style>
-  <w:style w:type="table" w:styleId="TableSimple2">
+  <w:style w:type="table" w:styleId="2">
     <w:name w:val="Table Simple 2"/>
-    <w:basedOn w:val="TableNormal"/>
+    <w:basedOn w:val="a1"/>
     <w:rsid w:val="00C63298"/>
-    <w:tblPr/>
+    <w:tblPr>
+      <w:tblInd w:w="0" w:type="dxa"/>
+      <w:tblCellMar>
+        <w:top w:w="0" w:type="dxa"/>
+        <w:left w:w="108" w:type="dxa"/>
+        <w:bottom w:w="0" w:type="dxa"/>
+        <w:right w:w="108" w:type="dxa"/>
+      </w:tblCellMar>
+    </w:tblPr>
     <w:tblStylePr w:type="firstRow">
       <w:rPr>
         <w:b/>
@@ -4181,10 +4205,10 @@
       </w:tcPr>
     </w:tblStylePr>
   </w:style>
-  <w:style w:type="paragraph" w:styleId="BalloonText">
+  <w:style w:type="paragraph" w:styleId="a8">
     <w:name w:val="Balloon Text"/>
-    <w:basedOn w:val="Normal"/>
-    <w:link w:val="BalloonTextChar"/>
+    <w:basedOn w:val="a"/>
+    <w:link w:val="a9"/>
     <w:rsid w:val="00AA78EA"/>
     <w:rPr>
       <w:rFonts w:ascii="Tahoma" w:hAnsi="Tahoma" w:cs="Tahoma"/>
@@ -4192,10 +4216,10 @@
       <w:szCs w:val="16"/>
     </w:rPr>
   </w:style>
-  <w:style w:type="character" w:customStyle="1" w:styleId="BalloonTextChar">
-    <w:name w:val="Balloon Text Char"/>
-    <w:basedOn w:val="DefaultParagraphFont"/>
-    <w:link w:val="BalloonText"/>
+  <w:style w:type="character" w:customStyle="1" w:styleId="a9">
+    <w:name w:val="Текст выноски Знак"/>
+    <w:basedOn w:val="a0"/>
+    <w:link w:val="a8"/>
     <w:rsid w:val="00AA78EA"/>
     <w:rPr>
       <w:rFonts w:ascii="Tahoma" w:hAnsi="Tahoma" w:cs="Tahoma"/>
@@ -4203,9 +4227,9 @@
       <w:szCs w:val="16"/>
     </w:rPr>
   </w:style>
-  <w:style w:type="paragraph" w:styleId="ListParagraph">
+  <w:style w:type="paragraph" w:styleId="aa">
     <w:name w:val="List Paragraph"/>
-    <w:basedOn w:val="Normal"/>
+    <w:basedOn w:val="a"/>
     <w:uiPriority w:val="34"/>
     <w:qFormat/>
     <w:rsid w:val="00BB0565"/>
@@ -4216,7 +4240,7 @@
   </w:style>
   <w:style w:type="paragraph" w:customStyle="1" w:styleId="TelecaTable">
     <w:name w:val="TelecaTable"/>
-    <w:basedOn w:val="Normal"/>
+    <w:basedOn w:val="a"/>
     <w:link w:val="TelecaTableChar"/>
     <w:rsid w:val="00D97B94"/>
     <w:rPr>
@@ -4227,7 +4251,7 @@
   </w:style>
   <w:style w:type="character" w:customStyle="1" w:styleId="TelecaTableChar">
     <w:name w:val="TelecaTable Char"/>
-    <w:basedOn w:val="DefaultParagraphFont"/>
+    <w:basedOn w:val="a0"/>
     <w:link w:val="TelecaTable"/>
     <w:rsid w:val="00D97B94"/>
     <w:rPr>
@@ -4236,11 +4260,12 @@
       <w:lang w:val="en-US" w:eastAsia="en-US"/>
     </w:rPr>
   </w:style>
-  <w:style w:type="table" w:styleId="TableGrid1">
+  <w:style w:type="table" w:styleId="1">
     <w:name w:val="Table Grid 1"/>
-    <w:basedOn w:val="TableNormal"/>
+    <w:basedOn w:val="a1"/>
     <w:rsid w:val="00717FE9"/>
     <w:tblPr>
+      <w:tblInd w:w="0" w:type="dxa"/>
       <w:tblBorders>
         <w:top w:val="single" w:sz="6" w:space="0" w:color="000000"/>
         <w:left w:val="single" w:sz="6" w:space="0" w:color="000000"/>
@@ -4249,6 +4274,12 @@
         <w:insideH w:val="single" w:sz="6" w:space="0" w:color="000000"/>
         <w:insideV w:val="single" w:sz="6" w:space="0" w:color="000000"/>
       </w:tblBorders>
+      <w:tblCellMar>
+        <w:top w:w="0" w:type="dxa"/>
+        <w:left w:w="108" w:type="dxa"/>
+        <w:bottom w:w="0" w:type="dxa"/>
+        <w:right w:w="108" w:type="dxa"/>
+      </w:tblCellMar>
     </w:tblPr>
     <w:tcPr>
       <w:shd w:val="clear" w:color="auto" w:fill="auto"/>
@@ -4282,7 +4313,7 @@
   </w:style>
   <w:style w:type="character" w:customStyle="1" w:styleId="lt-line-clampraw-line">
     <w:name w:val="lt-line-clamp__raw-line"/>
-    <w:basedOn w:val="DefaultParagraphFont"/>
+    <w:basedOn w:val="a0"/>
     <w:rsid w:val="00C03A47"/>
   </w:style>
 </w:styles>
@@ -4427,7 +4458,7 @@
     <w:lsdException w:name="Bibliography" w:semiHidden="1" w:uiPriority="37" w:unhideWhenUsed="1"/>
     <w:lsdException w:name="TOC Heading" w:semiHidden="1" w:uiPriority="39" w:unhideWhenUsed="1" w:qFormat="1"/>
   </w:latentStyles>
-  <w:style w:type="paragraph" w:default="1" w:styleId="Normal">
+  <w:style w:type="paragraph" w:default="1" w:styleId="a">
     <w:name w:val="Normal"/>
     <w:qFormat/>
     <w:rsid w:val="00F71910"/>
@@ -4436,13 +4467,13 @@
       <w:szCs w:val="24"/>
     </w:rPr>
   </w:style>
-  <w:style w:type="character" w:default="1" w:styleId="DefaultParagraphFont">
+  <w:style w:type="character" w:default="1" w:styleId="a0">
     <w:name w:val="Default Paragraph Font"/>
     <w:uiPriority w:val="1"/>
     <w:semiHidden/>
     <w:unhideWhenUsed/>
   </w:style>
-  <w:style w:type="table" w:default="1" w:styleId="TableNormal">
+  <w:style w:type="table" w:default="1" w:styleId="a1">
     <w:name w:val="Normal Table"/>
     <w:uiPriority w:val="99"/>
     <w:semiHidden/>
@@ -4457,17 +4488,18 @@
       </w:tblCellMar>
     </w:tblPr>
   </w:style>
-  <w:style w:type="numbering" w:default="1" w:styleId="NoList">
+  <w:style w:type="numbering" w:default="1" w:styleId="a2">
     <w:name w:val="No List"/>
     <w:uiPriority w:val="99"/>
     <w:semiHidden/>
     <w:unhideWhenUsed/>
   </w:style>
-  <w:style w:type="table" w:styleId="TableGrid">
+  <w:style w:type="table" w:styleId="a3">
     <w:name w:val="Table Grid"/>
-    <w:basedOn w:val="TableNormal"/>
+    <w:basedOn w:val="a1"/>
     <w:rsid w:val="000C19FD"/>
     <w:tblPr>
+      <w:tblInd w:w="0" w:type="dxa"/>
       <w:tblBorders>
         <w:top w:val="single" w:sz="4" w:space="0" w:color="auto"/>
         <w:left w:val="single" w:sz="4" w:space="0" w:color="auto"/>
@@ -4476,20 +4508,26 @@
         <w:insideH w:val="single" w:sz="4" w:space="0" w:color="auto"/>
         <w:insideV w:val="single" w:sz="4" w:space="0" w:color="auto"/>
       </w:tblBorders>
+      <w:tblCellMar>
+        <w:top w:w="0" w:type="dxa"/>
+        <w:left w:w="108" w:type="dxa"/>
+        <w:bottom w:w="0" w:type="dxa"/>
+        <w:right w:w="108" w:type="dxa"/>
+      </w:tblCellMar>
     </w:tblPr>
   </w:style>
-  <w:style w:type="character" w:styleId="Hyperlink">
+  <w:style w:type="character" w:styleId="a4">
     <w:name w:val="Hyperlink"/>
-    <w:basedOn w:val="DefaultParagraphFont"/>
+    <w:basedOn w:val="a0"/>
     <w:rsid w:val="004813C5"/>
     <w:rPr>
       <w:color w:val="0000FF"/>
       <w:u w:val="single"/>
     </w:rPr>
   </w:style>
-  <w:style w:type="paragraph" w:styleId="Footer">
+  <w:style w:type="paragraph" w:styleId="a5">
     <w:name w:val="footer"/>
-    <w:basedOn w:val="Normal"/>
+    <w:basedOn w:val="a"/>
     <w:rsid w:val="00AC004A"/>
     <w:pPr>
       <w:tabs>
@@ -4498,14 +4536,14 @@
       </w:tabs>
     </w:pPr>
   </w:style>
-  <w:style w:type="character" w:styleId="PageNumber">
+  <w:style w:type="character" w:styleId="a6">
     <w:name w:val="page number"/>
-    <w:basedOn w:val="DefaultParagraphFont"/>
+    <w:basedOn w:val="a0"/>
     <w:rsid w:val="00AC004A"/>
   </w:style>
-  <w:style w:type="paragraph" w:styleId="Header">
+  <w:style w:type="paragraph" w:styleId="a7">
     <w:name w:val="header"/>
-    <w:basedOn w:val="Normal"/>
+    <w:basedOn w:val="a"/>
     <w:rsid w:val="00AC004A"/>
     <w:pPr>
       <w:tabs>
@@ -4514,11 +4552,19 @@
       </w:tabs>
     </w:pPr>
   </w:style>
-  <w:style w:type="table" w:styleId="TableSimple2">
+  <w:style w:type="table" w:styleId="2">
     <w:name w:val="Table Simple 2"/>
-    <w:basedOn w:val="TableNormal"/>
+    <w:basedOn w:val="a1"/>
     <w:rsid w:val="00C63298"/>
-    <w:tblPr/>
+    <w:tblPr>
+      <w:tblInd w:w="0" w:type="dxa"/>
+      <w:tblCellMar>
+        <w:top w:w="0" w:type="dxa"/>
+        <w:left w:w="108" w:type="dxa"/>
+        <w:bottom w:w="0" w:type="dxa"/>
+        <w:right w:w="108" w:type="dxa"/>
+      </w:tblCellMar>
+    </w:tblPr>
     <w:tblStylePr w:type="firstRow">
       <w:rPr>
         <w:b/>
@@ -4605,10 +4651,10 @@
       </w:tcPr>
     </w:tblStylePr>
   </w:style>
-  <w:style w:type="paragraph" w:styleId="BalloonText">
+  <w:style w:type="paragraph" w:styleId="a8">
     <w:name w:val="Balloon Text"/>
-    <w:basedOn w:val="Normal"/>
-    <w:link w:val="BalloonTextChar"/>
+    <w:basedOn w:val="a"/>
+    <w:link w:val="a9"/>
     <w:rsid w:val="00AA78EA"/>
     <w:rPr>
       <w:rFonts w:ascii="Tahoma" w:hAnsi="Tahoma" w:cs="Tahoma"/>
@@ -4616,10 +4662,10 @@
       <w:szCs w:val="16"/>
     </w:rPr>
   </w:style>
-  <w:style w:type="character" w:customStyle="1" w:styleId="BalloonTextChar">
-    <w:name w:val="Balloon Text Char"/>
-    <w:basedOn w:val="DefaultParagraphFont"/>
-    <w:link w:val="BalloonText"/>
+  <w:style w:type="character" w:customStyle="1" w:styleId="a9">
+    <w:name w:val="Текст выноски Знак"/>
+    <w:basedOn w:val="a0"/>
+    <w:link w:val="a8"/>
     <w:rsid w:val="00AA78EA"/>
     <w:rPr>
       <w:rFonts w:ascii="Tahoma" w:hAnsi="Tahoma" w:cs="Tahoma"/>
@@ -4627,9 +4673,9 @@
       <w:szCs w:val="16"/>
     </w:rPr>
   </w:style>
-  <w:style w:type="paragraph" w:styleId="ListParagraph">
+  <w:style w:type="paragraph" w:styleId="aa">
     <w:name w:val="List Paragraph"/>
-    <w:basedOn w:val="Normal"/>
+    <w:basedOn w:val="a"/>
     <w:uiPriority w:val="34"/>
     <w:qFormat/>
     <w:rsid w:val="00BB0565"/>
@@ -4640,7 +4686,7 @@
   </w:style>
   <w:style w:type="paragraph" w:customStyle="1" w:styleId="TelecaTable">
     <w:name w:val="TelecaTable"/>
-    <w:basedOn w:val="Normal"/>
+    <w:basedOn w:val="a"/>
     <w:link w:val="TelecaTableChar"/>
     <w:rsid w:val="00D97B94"/>
     <w:rPr>
@@ -4651,7 +4697,7 @@
   </w:style>
   <w:style w:type="character" w:customStyle="1" w:styleId="TelecaTableChar">
     <w:name w:val="TelecaTable Char"/>
-    <w:basedOn w:val="DefaultParagraphFont"/>
+    <w:basedOn w:val="a0"/>
     <w:link w:val="TelecaTable"/>
     <w:rsid w:val="00D97B94"/>
     <w:rPr>
@@ -4660,11 +4706,12 @@
       <w:lang w:val="en-US" w:eastAsia="en-US"/>
     </w:rPr>
   </w:style>
-  <w:style w:type="table" w:styleId="TableGrid1">
+  <w:style w:type="table" w:styleId="1">
     <w:name w:val="Table Grid 1"/>
-    <w:basedOn w:val="TableNormal"/>
+    <w:basedOn w:val="a1"/>
     <w:rsid w:val="00717FE9"/>
     <w:tblPr>
+      <w:tblInd w:w="0" w:type="dxa"/>
       <w:tblBorders>
         <w:top w:val="single" w:sz="6" w:space="0" w:color="000000"/>
         <w:left w:val="single" w:sz="6" w:space="0" w:color="000000"/>
@@ -4673,6 +4720,12 @@
         <w:insideH w:val="single" w:sz="6" w:space="0" w:color="000000"/>
         <w:insideV w:val="single" w:sz="6" w:space="0" w:color="000000"/>
       </w:tblBorders>
+      <w:tblCellMar>
+        <w:top w:w="0" w:type="dxa"/>
+        <w:left w:w="108" w:type="dxa"/>
+        <w:bottom w:w="0" w:type="dxa"/>
+        <w:right w:w="108" w:type="dxa"/>
+      </w:tblCellMar>
     </w:tblPr>
     <w:tcPr>
       <w:shd w:val="clear" w:color="auto" w:fill="auto"/>
@@ -4706,7 +4759,7 @@
   </w:style>
   <w:style w:type="character" w:customStyle="1" w:styleId="lt-line-clampraw-line">
     <w:name w:val="lt-line-clamp__raw-line"/>
-    <w:basedOn w:val="DefaultParagraphFont"/>
+    <w:basedOn w:val="a0"/>
     <w:rsid w:val="00C03A47"/>
   </w:style>
 </w:styles>
@@ -5000,7 +5053,7 @@
 </file>
 
 <file path=customXml/itemProps1.xml><?xml version="1.0" encoding="utf-8"?>
-<ds:datastoreItem xmlns:ds="http://schemas.openxmlformats.org/officeDocument/2006/customXml" ds:itemID="{079E795C-D42C-4386-A453-D7C0E193E714}">
+<ds:datastoreItem xmlns:ds="http://schemas.openxmlformats.org/officeDocument/2006/customXml" ds:itemID="{FA55FD54-6E68-41BF-8E31-A13D262B4860}">
   <ds:schemaRefs>
     <ds:schemaRef ds:uri="http://schemas.openxmlformats.org/officeDocument/2006/bibliography"/>
   </ds:schemaRefs>

</xml_diff>

<commit_message>
More C++ cases for refs, templates, containers
</commit_message>
<xml_diff>
--- a/Docs/GrigorySokolov_Full_En.docx
+++ b/Docs/GrigorySokolov_Full_En.docx
@@ -1,27 +1,20 @@
 
 <file path=word/document.xml><?xml version="1.0" encoding="utf-8"?>
-<w:document xmlns:wpc="http://schemas.microsoft.com/office/word/2010/wordprocessingCanvas" xmlns:cx="http://schemas.microsoft.com/office/drawing/2014/chartex" xmlns:mc="http://schemas.openxmlformats.org/markup-compatibility/2006" xmlns:o="urn:schemas-microsoft-com:office:office" xmlns:r="http://schemas.openxmlformats.org/officeDocument/2006/relationships" xmlns:m="http://schemas.openxmlformats.org/officeDocument/2006/math" xmlns:v="urn:schemas-microsoft-com:vml" xmlns:wp14="http://schemas.microsoft.com/office/word/2010/wordprocessingDrawing" xmlns:wp="http://schemas.openxmlformats.org/drawingml/2006/wordprocessingDrawing" xmlns:w10="urn:schemas-microsoft-com:office:word" xmlns:w="http://schemas.openxmlformats.org/wordprocessingml/2006/main" xmlns:w14="http://schemas.microsoft.com/office/word/2010/wordml" xmlns:w15="http://schemas.microsoft.com/office/word/2012/wordml" xmlns:w16se="http://schemas.microsoft.com/office/word/2015/wordml/symex" xmlns:wpg="http://schemas.microsoft.com/office/word/2010/wordprocessingGroup" xmlns:wpi="http://schemas.microsoft.com/office/word/2010/wordprocessingInk" xmlns:wne="http://schemas.microsoft.com/office/word/2006/wordml" xmlns:wps="http://schemas.microsoft.com/office/word/2010/wordprocessingShape" mc:Ignorable="w14 w15 w16se wp14">
+<w:document xmlns:wpc="http://schemas.microsoft.com/office/word/2010/wordprocessingCanvas" xmlns:cx="http://schemas.microsoft.com/office/drawing/2014/chartex" xmlns:cx1="http://schemas.microsoft.com/office/drawing/2015/9/8/chartex" xmlns:cx2="http://schemas.microsoft.com/office/drawing/2015/10/21/chartex" xmlns:cx3="http://schemas.microsoft.com/office/drawing/2016/5/9/chartex" xmlns:cx4="http://schemas.microsoft.com/office/drawing/2016/5/10/chartex" xmlns:cx5="http://schemas.microsoft.com/office/drawing/2016/5/11/chartex" xmlns:cx6="http://schemas.microsoft.com/office/drawing/2016/5/12/chartex" xmlns:cx7="http://schemas.microsoft.com/office/drawing/2016/5/13/chartex" xmlns:cx8="http://schemas.microsoft.com/office/drawing/2016/5/14/chartex" xmlns:mc="http://schemas.openxmlformats.org/markup-compatibility/2006" xmlns:aink="http://schemas.microsoft.com/office/drawing/2016/ink" xmlns:am3d="http://schemas.microsoft.com/office/drawing/2017/model3d" xmlns:o="urn:schemas-microsoft-com:office:office" xmlns:oel="http://schemas.microsoft.com/office/2019/extlst" xmlns:r="http://schemas.openxmlformats.org/officeDocument/2006/relationships" xmlns:m="http://schemas.openxmlformats.org/officeDocument/2006/math" xmlns:v="urn:schemas-microsoft-com:vml" xmlns:wp14="http://schemas.microsoft.com/office/word/2010/wordprocessingDrawing" xmlns:wp="http://schemas.openxmlformats.org/drawingml/2006/wordprocessingDrawing" xmlns:w10="urn:schemas-microsoft-com:office:word" xmlns:w="http://schemas.openxmlformats.org/wordprocessingml/2006/main" xmlns:w14="http://schemas.microsoft.com/office/word/2010/wordml" xmlns:w15="http://schemas.microsoft.com/office/word/2012/wordml" xmlns:w16cex="http://schemas.microsoft.com/office/word/2018/wordml/cex" xmlns:w16cid="http://schemas.microsoft.com/office/word/2016/wordml/cid" xmlns:w16="http://schemas.microsoft.com/office/word/2018/wordml" xmlns:w16du="http://schemas.microsoft.com/office/word/2023/wordml/word16du" xmlns:w16sdtdh="http://schemas.microsoft.com/office/word/2020/wordml/sdtdatahash" xmlns:w16se="http://schemas.microsoft.com/office/word/2015/wordml/symex" xmlns:wpg="http://schemas.microsoft.com/office/word/2010/wordprocessingGroup" xmlns:wpi="http://schemas.microsoft.com/office/word/2010/wordprocessingInk" xmlns:wne="http://schemas.microsoft.com/office/word/2006/wordml" xmlns:wps="http://schemas.microsoft.com/office/word/2010/wordprocessingShape" mc:Ignorable="w14 w15 w16se w16cid w16 w16cex w16sdtdh w16du wp14">
   <w:body>
     <w:tbl>
       <w:tblPr>
-        <w:tblStyle w:val="1"/>
+        <w:tblStyle w:val="TableSimple2"/>
         <w:tblW w:w="10117" w:type="dxa"/>
-        <w:tblBorders>
-          <w:top w:val="none" w:sz="0" w:space="0" w:color="auto"/>
-          <w:left w:val="none" w:sz="0" w:space="0" w:color="auto"/>
-          <w:bottom w:val="none" w:sz="0" w:space="0" w:color="auto"/>
-          <w:right w:val="none" w:sz="0" w:space="0" w:color="auto"/>
-          <w:insideH w:val="none" w:sz="0" w:space="0" w:color="auto"/>
-          <w:insideV w:val="none" w:sz="0" w:space="0" w:color="auto"/>
-        </w:tblBorders>
         <w:tblLayout w:type="fixed"/>
         <w:tblLook w:val="0000" w:firstRow="0" w:lastRow="0" w:firstColumn="0" w:lastColumn="0" w:noHBand="0" w:noVBand="0"/>
       </w:tblPr>
       <w:tblGrid>
-        <w:gridCol w:w="1528"/>
-        <w:gridCol w:w="1274"/>
-        <w:gridCol w:w="2693"/>
-        <w:gridCol w:w="4622"/>
+        <w:gridCol w:w="1527"/>
+        <w:gridCol w:w="1256"/>
+        <w:gridCol w:w="17"/>
+        <w:gridCol w:w="2692"/>
+        <w:gridCol w:w="4625"/>
       </w:tblGrid>
       <w:tr>
         <w:trPr>
@@ -29,8 +22,8 @@
         </w:trPr>
         <w:tc>
           <w:tcPr>
-            <w:tcW w:w="5495" w:type="dxa"/>
-            <w:gridSpan w:val="3"/>
+            <w:tcW w:w="5492" w:type="dxa"/>
+            <w:gridSpan w:val="4"/>
           </w:tcPr>
           <w:p>
             <w:pPr>
@@ -56,26 +49,26 @@
         </w:tc>
         <w:tc>
           <w:tcPr>
-            <w:tcW w:w="4622" w:type="dxa"/>
-            <w:vAlign w:val="center"/>
+            <w:tcW w:w="4625" w:type="dxa"/>
           </w:tcPr>
           <w:p>
             <w:pPr>
               <w:jc w:val="right"/>
               <w:rPr>
-                <w:rFonts w:asciiTheme="minorHAnsi" w:hAnsiTheme="minorHAnsi" w:cs="Arial"/>
-                <w:sz w:val="22"/>
-                <w:szCs w:val="22"/>
+                <w:rStyle w:val="Hyperlink"/>
+                <w:rFonts w:asciiTheme="minorHAnsi" w:hAnsiTheme="minorHAnsi" w:cs="Arial"/>
+                <w:sz w:val="20"/>
+                <w:szCs w:val="20"/>
                 <w:lang w:val="en-US"/>
               </w:rPr>
             </w:pPr>
             <w:hyperlink r:id="rId8" w:history="1">
               <w:r>
                 <w:rPr>
-                  <w:rStyle w:val="a4"/>
+                  <w:rStyle w:val="Hyperlink"/>
                   <w:rFonts w:asciiTheme="minorHAnsi" w:hAnsiTheme="minorHAnsi" w:cs="Arial"/>
-                  <w:sz w:val="22"/>
-                  <w:szCs w:val="22"/>
+                  <w:sz w:val="20"/>
+                  <w:szCs w:val="20"/>
                   <w:lang w:val="en-US"/>
                 </w:rPr>
                 <w:t>https://www.linkedin.com/in/grigorysokolov</w:t>
@@ -86,87 +79,57 @@
             <w:pPr>
               <w:jc w:val="right"/>
               <w:rPr>
-                <w:rStyle w:val="a4"/>
-                <w:rFonts w:asciiTheme="minorHAnsi" w:hAnsiTheme="minorHAnsi" w:cs="Arial"/>
-                <w:sz w:val="22"/>
-                <w:szCs w:val="22"/>
-                <w:lang w:val="en-US"/>
-              </w:rPr>
-            </w:pPr>
-            <w:r>
-              <w:rPr>
-                <w:rFonts w:asciiTheme="minorHAnsi" w:hAnsiTheme="minorHAnsi" w:cs="Arial"/>
-                <w:sz w:val="22"/>
-                <w:szCs w:val="22"/>
-                <w:lang w:val="en-US"/>
-              </w:rPr>
-              <w:t xml:space="preserve">E-mail: </w:t>
-            </w:r>
+                <w:rFonts w:asciiTheme="minorHAnsi" w:hAnsiTheme="minorHAnsi" w:cs="Arial"/>
+                <w:sz w:val="20"/>
+                <w:szCs w:val="20"/>
+                <w:lang w:val="en-US"/>
+              </w:rPr>
+            </w:pPr>
             <w:hyperlink r:id="rId9" w:history="1">
               <w:r>
                 <w:rPr>
-                  <w:rStyle w:val="a4"/>
+                  <w:rStyle w:val="Hyperlink"/>
                   <w:rFonts w:asciiTheme="minorHAnsi" w:hAnsiTheme="minorHAnsi" w:cs="Arial"/>
-                  <w:sz w:val="22"/>
-                  <w:szCs w:val="22"/>
+                  <w:sz w:val="20"/>
+                  <w:szCs w:val="20"/>
+                  <w:lang w:val="en-US"/>
+                </w:rPr>
+                <w:t>https://github.com/gregory-sokolov</w:t>
+              </w:r>
+            </w:hyperlink>
+            <w:r>
+              <w:rPr>
+                <w:rFonts w:asciiTheme="minorHAnsi" w:hAnsiTheme="minorHAnsi" w:cs="Arial"/>
+                <w:sz w:val="20"/>
+                <w:szCs w:val="20"/>
+                <w:lang w:val="en-US"/>
+              </w:rPr>
+              <w:t xml:space="preserve"> </w:t>
+            </w:r>
+          </w:p>
+          <w:p>
+            <w:pPr>
+              <w:jc w:val="right"/>
+              <w:rPr>
+                <w:rFonts w:asciiTheme="minorHAnsi" w:hAnsiTheme="minorHAnsi" w:cs="Arial"/>
+                <w:b/>
+                <w:sz w:val="56"/>
+                <w:szCs w:val="56"/>
+              </w:rPr>
+            </w:pPr>
+            <w:hyperlink r:id="rId10" w:history="1">
+              <w:r>
+                <w:rPr>
+                  <w:rStyle w:val="Hyperlink"/>
+                  <w:rFonts w:asciiTheme="minorHAnsi" w:hAnsiTheme="minorHAnsi" w:cs="Arial"/>
+                  <w:sz w:val="20"/>
+                  <w:szCs w:val="20"/>
                   <w:lang w:val="en-US"/>
                 </w:rPr>
                 <w:t>grigory.v.sokolov@gmail.com</w:t>
               </w:r>
             </w:hyperlink>
           </w:p>
-          <w:p>
-            <w:pPr>
-              <w:jc w:val="right"/>
-              <w:rPr>
-                <w:rFonts w:asciiTheme="minorHAnsi" w:hAnsiTheme="minorHAnsi" w:cs="Arial"/>
-                <w:sz w:val="22"/>
-                <w:szCs w:val="22"/>
-                <w:lang w:val="en-US"/>
-              </w:rPr>
-            </w:pPr>
-            <w:r>
-              <w:rPr>
-                <w:rFonts w:asciiTheme="minorHAnsi" w:hAnsiTheme="minorHAnsi" w:cs="Arial"/>
-                <w:sz w:val="22"/>
-                <w:szCs w:val="22"/>
-                <w:lang w:val="en-US"/>
-              </w:rPr>
-              <w:t>Mobile: +7</w:t>
-            </w:r>
-            <w:r>
-              <w:rPr>
-                <w:rFonts w:asciiTheme="minorHAnsi" w:hAnsiTheme="minorHAnsi" w:cs="Arial"/>
-                <w:sz w:val="22"/>
-                <w:szCs w:val="22"/>
-                <w:lang w:val="en-US"/>
-              </w:rPr>
-              <w:t> 905 669 7249</w:t>
-            </w:r>
-            <w:bookmarkStart w:id="0" w:name="_GoBack"/>
-            <w:bookmarkEnd w:id="0"/>
-          </w:p>
-          <w:p>
-            <w:pPr>
-              <w:jc w:val="right"/>
-              <w:rPr>
-                <w:rFonts w:asciiTheme="minorHAnsi" w:hAnsiTheme="minorHAnsi" w:cs="Arial"/>
-                <w:b/>
-                <w:sz w:val="56"/>
-                <w:szCs w:val="56"/>
-                <w:lang w:val="en-US"/>
-              </w:rPr>
-            </w:pPr>
-            <w:r>
-              <w:rPr>
-                <w:rFonts w:asciiTheme="minorHAnsi" w:hAnsiTheme="minorHAnsi" w:cs="Arial"/>
-                <w:sz w:val="22"/>
-                <w:szCs w:val="22"/>
-                <w:lang w:val="en-US"/>
-              </w:rPr>
-              <w:t>Skype: grigory.sokolov</w:t>
-            </w:r>
-          </w:p>
         </w:tc>
       </w:tr>
       <w:tr>
@@ -175,7 +138,7 @@
         </w:trPr>
         <w:tc>
           <w:tcPr>
-            <w:tcW w:w="1528" w:type="dxa"/>
+            <w:tcW w:w="1527" w:type="dxa"/>
           </w:tcPr>
           <w:p>
             <w:pPr>
@@ -198,8 +161,8 @@
         </w:tc>
         <w:tc>
           <w:tcPr>
-            <w:tcW w:w="8589" w:type="dxa"/>
-            <w:gridSpan w:val="3"/>
+            <w:tcW w:w="8590" w:type="dxa"/>
+            <w:gridSpan w:val="4"/>
           </w:tcPr>
           <w:p>
             <w:pPr>
@@ -299,7 +262,7 @@
         <w:tc>
           <w:tcPr>
             <w:tcW w:w="10117" w:type="dxa"/>
-            <w:gridSpan w:val="4"/>
+            <w:gridSpan w:val="5"/>
           </w:tcPr>
           <w:p>
             <w:pPr>
@@ -326,7 +289,382 @@
         </w:trPr>
         <w:tc>
           <w:tcPr>
-            <w:tcW w:w="1528" w:type="dxa"/>
+            <w:tcW w:w="1527" w:type="dxa"/>
+          </w:tcPr>
+          <w:p/>
+        </w:tc>
+        <w:tc>
+          <w:tcPr>
+            <w:tcW w:w="8590" w:type="dxa"/>
+            <w:gridSpan w:val="4"/>
+          </w:tcPr>
+          <w:p>
+            <w:pPr>
+              <w:spacing w:after="120"/>
+              <w:rPr>
+                <w:rFonts w:asciiTheme="minorHAnsi" w:hAnsiTheme="minorHAnsi" w:cs="Arial"/>
+                <w:u w:val="single"/>
+                <w:lang w:val="en-US"/>
+              </w:rPr>
+            </w:pPr>
+            <w:r>
+              <w:rPr>
+                <w:rFonts w:asciiTheme="minorHAnsi" w:hAnsiTheme="minorHAnsi" w:cs="Arial"/>
+                <w:u w:val="single"/>
+                <w:lang w:val="en-US"/>
+              </w:rPr>
+              <w:t>SiriusXM</w:t>
+            </w:r>
+          </w:p>
+        </w:tc>
+      </w:tr>
+      <w:tr>
+        <w:trPr>
+          <w:trHeight w:val="290"/>
+        </w:trPr>
+        <w:tc>
+          <w:tcPr>
+            <w:tcW w:w="1527" w:type="dxa"/>
+            <w:vMerge w:val="restart"/>
+          </w:tcPr>
+          <w:p>
+            <w:pPr>
+              <w:rPr>
+                <w:rFonts w:asciiTheme="minorHAnsi" w:hAnsiTheme="minorHAnsi" w:cstheme="minorHAnsi"/>
+                <w:sz w:val="22"/>
+                <w:szCs w:val="22"/>
+                <w:lang w:val="en-US"/>
+              </w:rPr>
+            </w:pPr>
+            <w:r>
+              <w:rPr>
+                <w:rFonts w:asciiTheme="minorHAnsi" w:hAnsiTheme="minorHAnsi" w:cstheme="minorHAnsi"/>
+                <w:sz w:val="22"/>
+                <w:szCs w:val="22"/>
+                <w:lang w:val="en-US"/>
+              </w:rPr>
+              <w:t>November 2024 - present</w:t>
+            </w:r>
+          </w:p>
+        </w:tc>
+        <w:tc>
+          <w:tcPr>
+            <w:tcW w:w="1273" w:type="dxa"/>
+            <w:gridSpan w:val="2"/>
+          </w:tcPr>
+          <w:p>
+            <w:pPr>
+              <w:spacing w:after="120"/>
+              <w:rPr>
+                <w:rFonts w:asciiTheme="minorHAnsi" w:hAnsiTheme="minorHAnsi" w:cs="Arial"/>
+                <w:sz w:val="22"/>
+                <w:szCs w:val="22"/>
+                <w:lang w:val="en-US"/>
+              </w:rPr>
+            </w:pPr>
+            <w:r>
+              <w:rPr>
+                <w:rFonts w:asciiTheme="minorHAnsi" w:hAnsiTheme="minorHAnsi" w:cs="Arial"/>
+                <w:sz w:val="22"/>
+                <w:szCs w:val="22"/>
+                <w:lang w:val="en-US"/>
+              </w:rPr>
+              <w:t>Position:</w:t>
+            </w:r>
+          </w:p>
+        </w:tc>
+        <w:tc>
+          <w:tcPr>
+            <w:tcW w:w="7317" w:type="dxa"/>
+            <w:gridSpan w:val="2"/>
+          </w:tcPr>
+          <w:p>
+            <w:pPr>
+              <w:spacing w:after="120"/>
+              <w:rPr>
+                <w:rFonts w:asciiTheme="minorHAnsi" w:hAnsiTheme="minorHAnsi" w:cs="Arial"/>
+                <w:sz w:val="22"/>
+                <w:szCs w:val="22"/>
+                <w:u w:val="single"/>
+                <w:lang w:val="en-US"/>
+              </w:rPr>
+            </w:pPr>
+            <w:r>
+              <w:rPr>
+                <w:rFonts w:asciiTheme="minorHAnsi" w:hAnsiTheme="minorHAnsi" w:cs="Arial"/>
+                <w:sz w:val="22"/>
+                <w:szCs w:val="22"/>
+                <w:lang w:val="en-US"/>
+              </w:rPr>
+              <w:t>Princial Software Engineer</w:t>
+            </w:r>
+          </w:p>
+        </w:tc>
+      </w:tr>
+      <w:tr>
+        <w:trPr>
+          <w:trHeight w:val="290"/>
+        </w:trPr>
+        <w:tc>
+          <w:tcPr>
+            <w:tcW w:w="1527" w:type="dxa"/>
+            <w:vMerge/>
+          </w:tcPr>
+          <w:p/>
+        </w:tc>
+        <w:tc>
+          <w:tcPr>
+            <w:tcW w:w="8590" w:type="dxa"/>
+            <w:gridSpan w:val="4"/>
+          </w:tcPr>
+          <w:p>
+            <w:pPr>
+              <w:spacing w:after="120"/>
+              <w:rPr>
+                <w:rFonts w:asciiTheme="minorHAnsi" w:hAnsiTheme="minorHAnsi" w:cs="Arial"/>
+                <w:sz w:val="22"/>
+                <w:szCs w:val="22"/>
+                <w:lang w:val="en-US"/>
+              </w:rPr>
+            </w:pPr>
+            <w:r>
+              <w:rPr>
+                <w:rFonts w:asciiTheme="minorHAnsi" w:hAnsiTheme="minorHAnsi" w:cs="Arial"/>
+                <w:sz w:val="22"/>
+                <w:szCs w:val="22"/>
+                <w:lang w:val="en-US"/>
+              </w:rPr>
+              <w:t>Satellite broadcast systems in SiriusXM - the best car radio in US and Canada. Currently – developing emulators and tools for the next generation radio module firmware.</w:t>
+            </w:r>
+          </w:p>
+          <w:p>
+            <w:pPr>
+              <w:spacing w:after="120"/>
+              <w:rPr>
+                <w:rFonts w:asciiTheme="minorHAnsi" w:hAnsiTheme="minorHAnsi" w:cs="Arial"/>
+                <w:sz w:val="22"/>
+                <w:szCs w:val="22"/>
+                <w:lang w:val="en-US"/>
+              </w:rPr>
+            </w:pPr>
+            <w:r>
+              <w:rPr>
+                <w:rFonts w:asciiTheme="minorHAnsi" w:hAnsiTheme="minorHAnsi" w:cs="Arial"/>
+                <w:sz w:val="22"/>
+                <w:szCs w:val="22"/>
+                <w:lang w:val="en-US"/>
+              </w:rPr>
+              <w:t xml:space="preserve">Technologies: </w:t>
+            </w:r>
+            <w:r>
+              <w:rPr>
+                <w:rFonts w:asciiTheme="minorHAnsi" w:hAnsiTheme="minorHAnsi" w:cs="Arial"/>
+                <w:i/>
+                <w:iCs/>
+                <w:sz w:val="22"/>
+                <w:szCs w:val="22"/>
+                <w:lang w:val="en-US"/>
+              </w:rPr>
+              <w:t>C#, .Net, C++ 14/17, Visual Studio 2022, GitHub, Jira, CI/CD</w:t>
+            </w:r>
+          </w:p>
+        </w:tc>
+      </w:tr>
+      <w:tr>
+        <w:trPr>
+          <w:trHeight w:val="290"/>
+        </w:trPr>
+        <w:tc>
+          <w:tcPr>
+            <w:tcW w:w="1527" w:type="dxa"/>
+          </w:tcPr>
+          <w:p>
+            <w:pPr>
+              <w:rPr>
+                <w:lang w:val="en-US"/>
+              </w:rPr>
+            </w:pPr>
+          </w:p>
+        </w:tc>
+        <w:tc>
+          <w:tcPr>
+            <w:tcW w:w="8590" w:type="dxa"/>
+            <w:gridSpan w:val="4"/>
+          </w:tcPr>
+          <w:p>
+            <w:pPr>
+              <w:spacing w:after="120"/>
+              <w:rPr>
+                <w:rFonts w:asciiTheme="minorHAnsi" w:hAnsiTheme="minorHAnsi" w:cs="Arial"/>
+                <w:u w:val="single"/>
+                <w:lang w:val="en-US"/>
+              </w:rPr>
+            </w:pPr>
+            <w:r>
+              <w:rPr>
+                <w:rFonts w:asciiTheme="minorHAnsi" w:hAnsiTheme="minorHAnsi" w:cs="Arial"/>
+                <w:u w:val="single"/>
+                <w:lang w:val="en-US"/>
+              </w:rPr>
+              <w:t>SWTEC</w:t>
+            </w:r>
+            <w:r>
+              <w:rPr>
+                <w:rFonts w:asciiTheme="minorHAnsi" w:hAnsiTheme="minorHAnsi" w:cs="Arial"/>
+                <w:u w:val="single"/>
+                <w:lang w:val="en-US"/>
+              </w:rPr>
+              <w:t>/TLM</w:t>
+            </w:r>
+          </w:p>
+        </w:tc>
+      </w:tr>
+      <w:tr>
+        <w:trPr>
+          <w:trHeight w:val="290"/>
+        </w:trPr>
+        <w:tc>
+          <w:tcPr>
+            <w:tcW w:w="1527" w:type="dxa"/>
+            <w:vMerge w:val="restart"/>
+          </w:tcPr>
+          <w:p>
+            <w:r>
+              <w:rPr>
+                <w:rFonts w:asciiTheme="minorHAnsi" w:hAnsiTheme="minorHAnsi" w:cs="Arial"/>
+                <w:bCs/>
+                <w:sz w:val="22"/>
+                <w:szCs w:val="22"/>
+                <w:lang w:val="en-US"/>
+              </w:rPr>
+              <w:t xml:space="preserve">October 2021 </w:t>
+            </w:r>
+            <w:r>
+              <w:rPr>
+                <w:rFonts w:asciiTheme="minorHAnsi" w:hAnsiTheme="minorHAnsi" w:cs="Arial"/>
+                <w:bCs/>
+                <w:sz w:val="22"/>
+                <w:szCs w:val="22"/>
+                <w:lang w:val="en-US"/>
+              </w:rPr>
+              <w:t>–</w:t>
+            </w:r>
+            <w:r>
+              <w:rPr>
+                <w:rFonts w:asciiTheme="minorHAnsi" w:hAnsiTheme="minorHAnsi" w:cs="Arial"/>
+                <w:bCs/>
+                <w:sz w:val="22"/>
+                <w:szCs w:val="22"/>
+                <w:lang w:val="en-US"/>
+              </w:rPr>
+              <w:t xml:space="preserve"> </w:t>
+            </w:r>
+            <w:r>
+              <w:rPr>
+                <w:rFonts w:asciiTheme="minorHAnsi" w:hAnsiTheme="minorHAnsi" w:cs="Arial"/>
+                <w:bCs/>
+                <w:sz w:val="22"/>
+                <w:szCs w:val="22"/>
+                <w:lang w:val="en-US"/>
+              </w:rPr>
+              <w:t>October 2024</w:t>
+            </w:r>
+          </w:p>
+        </w:tc>
+        <w:tc>
+          <w:tcPr>
+            <w:tcW w:w="1256" w:type="dxa"/>
+          </w:tcPr>
+          <w:p>
+            <w:pPr>
+              <w:rPr>
+                <w:rFonts w:asciiTheme="minorHAnsi" w:hAnsiTheme="minorHAnsi" w:cs="Arial"/>
+                <w:sz w:val="22"/>
+                <w:szCs w:val="22"/>
+                <w:lang w:val="en-US"/>
+              </w:rPr>
+            </w:pPr>
+            <w:r>
+              <w:rPr>
+                <w:rFonts w:asciiTheme="minorHAnsi" w:hAnsiTheme="minorHAnsi" w:cs="Arial"/>
+                <w:sz w:val="22"/>
+                <w:szCs w:val="22"/>
+                <w:lang w:val="en-US"/>
+              </w:rPr>
+              <w:t>Position:</w:t>
+            </w:r>
+          </w:p>
+          <w:p>
+            <w:pPr>
+              <w:rPr>
+                <w:rFonts w:asciiTheme="minorHAnsi" w:hAnsiTheme="minorHAnsi" w:cs="Arial"/>
+                <w:u w:val="single"/>
+                <w:lang w:val="en-US"/>
+              </w:rPr>
+            </w:pPr>
+            <w:r>
+              <w:rPr>
+                <w:rFonts w:asciiTheme="minorHAnsi" w:hAnsiTheme="minorHAnsi" w:cs="Arial"/>
+                <w:sz w:val="22"/>
+                <w:szCs w:val="22"/>
+                <w:lang w:val="en-US"/>
+              </w:rPr>
+              <w:t>Project:</w:t>
+            </w:r>
+          </w:p>
+        </w:tc>
+        <w:tc>
+          <w:tcPr>
+            <w:tcW w:w="7334" w:type="dxa"/>
+            <w:gridSpan w:val="3"/>
+          </w:tcPr>
+          <w:p>
+            <w:pPr>
+              <w:rPr>
+                <w:rFonts w:asciiTheme="minorHAnsi" w:hAnsiTheme="minorHAnsi" w:cs="Arial"/>
+                <w:sz w:val="22"/>
+                <w:szCs w:val="22"/>
+                <w:lang w:val="en-US"/>
+              </w:rPr>
+            </w:pPr>
+            <w:r>
+              <w:rPr>
+                <w:rFonts w:asciiTheme="minorHAnsi" w:hAnsiTheme="minorHAnsi" w:cs="Arial"/>
+                <w:sz w:val="22"/>
+                <w:szCs w:val="22"/>
+                <w:lang w:val="en-US"/>
+              </w:rPr>
+              <w:t>Princial Software Engineer</w:t>
+            </w:r>
+          </w:p>
+          <w:p>
+            <w:pPr>
+              <w:rPr>
+                <w:rFonts w:asciiTheme="minorHAnsi" w:hAnsiTheme="minorHAnsi" w:cs="Arial"/>
+                <w:u w:val="single"/>
+                <w:lang w:val="en-US"/>
+              </w:rPr>
+            </w:pPr>
+            <w:r>
+              <w:rPr>
+                <w:rFonts w:asciiTheme="minorHAnsi" w:hAnsiTheme="minorHAnsi" w:cs="Arial"/>
+                <w:sz w:val="22"/>
+                <w:szCs w:val="22"/>
+                <w:lang w:val="en-US"/>
+              </w:rPr>
+              <w:t>Module Emulators and Firmware Tools</w:t>
+            </w:r>
+          </w:p>
+        </w:tc>
+      </w:tr>
+      <w:tr>
+        <w:trPr>
+          <w:trHeight w:val="290"/>
+        </w:trPr>
+        <w:tc>
+          <w:tcPr>
+            <w:tcW w:w="1527" w:type="dxa"/>
+            <w:vMerge/>
           </w:tcPr>
           <w:p>
             <w:pPr>
@@ -342,16 +680,97 @@
         </w:tc>
         <w:tc>
           <w:tcPr>
-            <w:tcW w:w="8589" w:type="dxa"/>
-            <w:gridSpan w:val="3"/>
+            <w:tcW w:w="8590" w:type="dxa"/>
+            <w:gridSpan w:val="4"/>
+          </w:tcPr>
+          <w:p>
+            <w:pPr>
+              <w:spacing w:before="120" w:after="120"/>
+              <w:rPr>
+                <w:rFonts w:asciiTheme="minorHAnsi" w:hAnsiTheme="minorHAnsi" w:cstheme="minorHAnsi"/>
+                <w:sz w:val="22"/>
+                <w:szCs w:val="22"/>
+                <w:shd w:val="clear" w:color="auto" w:fill="FFFFFF"/>
+                <w:lang w:val="en-US"/>
+              </w:rPr>
+            </w:pPr>
+            <w:r>
+              <w:rPr>
+                <w:rFonts w:asciiTheme="minorHAnsi" w:hAnsiTheme="minorHAnsi" w:cstheme="minorHAnsi"/>
+                <w:sz w:val="22"/>
+                <w:szCs w:val="22"/>
+                <w:shd w:val="clear" w:color="auto" w:fill="FFFFFF"/>
+                <w:lang w:val="en-US"/>
+              </w:rPr>
+              <w:t>Satellite broadcast infrastructure systems and tools for SiriusXM. Designed broadcast modelling and verification tools using latest C#/.Net on Windows and C++ 14/17 on Linux. Developed new features in media content services (pictures, weather, traffic etc.) for the SXM satellite protocol stack.</w:t>
+            </w:r>
+          </w:p>
+          <w:p>
+            <w:pPr>
+              <w:spacing w:before="120" w:after="120"/>
+              <w:rPr>
+                <w:rFonts w:asciiTheme="minorHAnsi" w:hAnsiTheme="minorHAnsi" w:cs="Arial"/>
+                <w:sz w:val="22"/>
+                <w:szCs w:val="22"/>
+                <w:u w:val="single"/>
+                <w:lang w:val="en-US"/>
+              </w:rPr>
+            </w:pPr>
+            <w:r>
+              <w:rPr>
+                <w:rFonts w:asciiTheme="minorHAnsi" w:hAnsiTheme="minorHAnsi" w:cstheme="minorHAnsi"/>
+                <w:sz w:val="22"/>
+                <w:szCs w:val="22"/>
+                <w:shd w:val="clear" w:color="auto" w:fill="FFFFFF"/>
+                <w:lang w:val="en-US"/>
+              </w:rPr>
+              <w:t xml:space="preserve">Technologies: </w:t>
+            </w:r>
+            <w:r>
+              <w:rPr>
+                <w:rFonts w:asciiTheme="minorHAnsi" w:hAnsiTheme="minorHAnsi" w:cstheme="minorHAnsi"/>
+                <w:i/>
+                <w:iCs/>
+                <w:sz w:val="22"/>
+                <w:szCs w:val="22"/>
+                <w:shd w:val="clear" w:color="auto" w:fill="FFFFFF"/>
+                <w:lang w:val="en-US"/>
+              </w:rPr>
+              <w:t>C#, .Net, C++ 14/17, Managed C++, Visual Studio 2019/2022, Linux, CMake, GitHub, Jira, CI/CD</w:t>
+            </w:r>
+          </w:p>
+        </w:tc>
+      </w:tr>
+      <w:tr>
+        <w:trPr>
+          <w:trHeight w:val="290"/>
+        </w:trPr>
+        <w:tc>
+          <w:tcPr>
+            <w:tcW w:w="1527" w:type="dxa"/>
+          </w:tcPr>
+          <w:p>
+            <w:pPr>
+              <w:rPr>
+                <w:rFonts w:asciiTheme="minorHAnsi" w:hAnsiTheme="minorHAnsi" w:cs="Arial"/>
+                <w:b/>
+                <w:sz w:val="20"/>
+                <w:szCs w:val="20"/>
+                <w:lang w:val="en-US"/>
+              </w:rPr>
+            </w:pPr>
+          </w:p>
+        </w:tc>
+        <w:tc>
+          <w:tcPr>
+            <w:tcW w:w="8590" w:type="dxa"/>
+            <w:gridSpan w:val="4"/>
           </w:tcPr>
           <w:p>
             <w:pPr>
               <w:spacing w:after="120"/>
               <w:rPr>
                 <w:rFonts w:asciiTheme="minorHAnsi" w:hAnsiTheme="minorHAnsi" w:cs="Arial"/>
-                <w:sz w:val="22"/>
-                <w:szCs w:val="22"/>
                 <w:u w:val="single"/>
                 <w:lang w:val="en-US"/>
               </w:rPr>
@@ -359,8 +778,6 @@
             <w:r>
               <w:rPr>
                 <w:rFonts w:asciiTheme="minorHAnsi" w:hAnsiTheme="minorHAnsi" w:cs="Arial"/>
-                <w:sz w:val="22"/>
-                <w:szCs w:val="22"/>
                 <w:u w:val="single"/>
                 <w:lang w:val="en-US"/>
               </w:rPr>
@@ -375,7 +792,8 @@
         </w:trPr>
         <w:tc>
           <w:tcPr>
-            <w:tcW w:w="1528" w:type="dxa"/>
+            <w:tcW w:w="1527" w:type="dxa"/>
+            <w:vMerge w:val="restart"/>
           </w:tcPr>
           <w:p>
             <w:pPr>
@@ -395,13 +813,14 @@
                 <w:szCs w:val="22"/>
                 <w:lang w:val="en-US"/>
               </w:rPr>
-              <w:t>September 2018 - present</w:t>
-            </w:r>
-          </w:p>
-        </w:tc>
-        <w:tc>
-          <w:tcPr>
-            <w:tcW w:w="1274" w:type="dxa"/>
+              <w:t>September 2018 – May 2021</w:t>
+            </w:r>
+          </w:p>
+        </w:tc>
+        <w:tc>
+          <w:tcPr>
+            <w:tcW w:w="1273" w:type="dxa"/>
+            <w:gridSpan w:val="2"/>
           </w:tcPr>
           <w:p>
             <w:pPr>
@@ -444,7 +863,7 @@
         </w:tc>
         <w:tc>
           <w:tcPr>
-            <w:tcW w:w="7315" w:type="dxa"/>
+            <w:tcW w:w="7317" w:type="dxa"/>
             <w:gridSpan w:val="2"/>
           </w:tcPr>
           <w:p>
@@ -463,7 +882,7 @@
                 <w:szCs w:val="22"/>
                 <w:lang w:val="en-US"/>
               </w:rPr>
-              <w:t>Senior Software Engineer</w:t>
+              <w:t>Feature Founder</w:t>
             </w:r>
           </w:p>
           <w:p>
@@ -483,6 +902,280 @@
                 <w:lang w:val="en-US"/>
               </w:rPr>
               <w:t>Global Transparency Initiative</w:t>
+            </w:r>
+          </w:p>
+        </w:tc>
+      </w:tr>
+      <w:tr>
+        <w:trPr>
+          <w:trHeight w:val="3001"/>
+        </w:trPr>
+        <w:tc>
+          <w:tcPr>
+            <w:tcW w:w="1527" w:type="dxa"/>
+            <w:vMerge/>
+          </w:tcPr>
+          <w:p>
+            <w:pPr>
+              <w:rPr>
+                <w:rFonts w:asciiTheme="minorHAnsi" w:hAnsiTheme="minorHAnsi" w:cs="Arial"/>
+                <w:bCs/>
+                <w:sz w:val="22"/>
+                <w:szCs w:val="22"/>
+                <w:lang w:val="en-US"/>
+              </w:rPr>
+            </w:pPr>
+          </w:p>
+        </w:tc>
+        <w:tc>
+          <w:tcPr>
+            <w:tcW w:w="8590" w:type="dxa"/>
+            <w:gridSpan w:val="4"/>
+          </w:tcPr>
+          <w:p>
+            <w:pPr>
+              <w:spacing w:before="120" w:after="120"/>
+              <w:rPr>
+                <w:rFonts w:asciiTheme="minorHAnsi" w:hAnsiTheme="minorHAnsi"/>
+                <w:sz w:val="22"/>
+                <w:szCs w:val="22"/>
+                <w:lang w:val="en-US"/>
+              </w:rPr>
+            </w:pPr>
+            <w:r>
+              <w:rPr>
+                <w:rFonts w:asciiTheme="minorHAnsi" w:hAnsiTheme="minorHAnsi"/>
+                <w:sz w:val="22"/>
+                <w:szCs w:val="22"/>
+                <w:lang w:val="en-US"/>
+              </w:rPr>
+              <w:t xml:space="preserve">Reproducible </w:t>
+            </w:r>
+            <w:r>
+              <w:rPr>
+                <w:rFonts w:asciiTheme="minorHAnsi" w:hAnsiTheme="minorHAnsi"/>
+                <w:sz w:val="22"/>
+                <w:szCs w:val="22"/>
+                <w:lang w:val="en-US"/>
+              </w:rPr>
+              <w:t>B</w:t>
+            </w:r>
+            <w:r>
+              <w:rPr>
+                <w:rFonts w:asciiTheme="minorHAnsi" w:hAnsiTheme="minorHAnsi"/>
+                <w:sz w:val="22"/>
+                <w:szCs w:val="22"/>
+                <w:lang w:val="en-US"/>
+              </w:rPr>
+              <w:t>uild</w:t>
+            </w:r>
+            <w:r>
+              <w:rPr>
+                <w:rFonts w:asciiTheme="minorHAnsi" w:hAnsiTheme="minorHAnsi"/>
+                <w:sz w:val="22"/>
+                <w:szCs w:val="22"/>
+                <w:lang w:val="en-US"/>
+              </w:rPr>
+              <w:t>s</w:t>
+            </w:r>
+            <w:r>
+              <w:rPr>
+                <w:rFonts w:asciiTheme="minorHAnsi" w:hAnsiTheme="minorHAnsi"/>
+                <w:sz w:val="22"/>
+                <w:szCs w:val="22"/>
+                <w:lang w:val="en-US"/>
+              </w:rPr>
+              <w:t xml:space="preserve"> in scope of Global Transparency Initiative (GTI): proofing the binary executable file corresponds exactly to the source code it's been built from. </w:t>
+            </w:r>
+            <w:r>
+              <w:rPr>
+                <w:rFonts w:asciiTheme="minorHAnsi" w:hAnsiTheme="minorHAnsi"/>
+                <w:sz w:val="22"/>
+                <w:szCs w:val="22"/>
+                <w:lang w:val="en-US"/>
+              </w:rPr>
+              <w:t xml:space="preserve">Researched the problem of the identity of PE artefacts produced </w:t>
+            </w:r>
+            <w:r>
+              <w:rPr>
+                <w:rFonts w:asciiTheme="minorHAnsi" w:hAnsiTheme="minorHAnsi"/>
+                <w:sz w:val="22"/>
+                <w:szCs w:val="22"/>
+                <w:lang w:val="en-US"/>
+              </w:rPr>
+              <w:t>by</w:t>
+            </w:r>
+            <w:r>
+              <w:rPr>
+                <w:rFonts w:asciiTheme="minorHAnsi" w:hAnsiTheme="minorHAnsi"/>
+                <w:sz w:val="22"/>
+                <w:szCs w:val="22"/>
+                <w:lang w:val="en-US"/>
+              </w:rPr>
+              <w:t xml:space="preserve"> consecutive builds from the same Visual C++ source code. Reversed and analyzed binaries with Dumpbin and IDA, summarized and documented more than 10 reasons of difference and how to overcome them. Designed and developed the tool </w:t>
+            </w:r>
+            <w:r>
+              <w:rPr>
+                <w:rFonts w:asciiTheme="minorHAnsi" w:hAnsiTheme="minorHAnsi"/>
+                <w:sz w:val="22"/>
+                <w:szCs w:val="22"/>
+                <w:lang w:val="en-US"/>
+              </w:rPr>
+              <w:t xml:space="preserve">in </w:t>
+            </w:r>
+            <w:r>
+              <w:rPr>
+                <w:rFonts w:asciiTheme="minorHAnsi" w:hAnsiTheme="minorHAnsi"/>
+                <w:sz w:val="22"/>
+                <w:szCs w:val="22"/>
+              </w:rPr>
+              <w:t>С</w:t>
+            </w:r>
+            <w:r>
+              <w:rPr>
+                <w:rFonts w:asciiTheme="minorHAnsi" w:hAnsiTheme="minorHAnsi"/>
+                <w:sz w:val="22"/>
+                <w:szCs w:val="22"/>
+                <w:lang w:val="en-US"/>
+              </w:rPr>
+              <w:t xml:space="preserve"># to automatically check and proove if two PE files (exe, dll or similar) are functionally identical with proper detailed logging and reporting. </w:t>
+            </w:r>
+            <w:r>
+              <w:rPr>
+                <w:rFonts w:asciiTheme="minorHAnsi" w:hAnsiTheme="minorHAnsi"/>
+                <w:sz w:val="22"/>
+                <w:szCs w:val="22"/>
+                <w:lang w:val="en-US"/>
+              </w:rPr>
+              <w:br/>
+            </w:r>
+            <w:r>
+              <w:rPr>
+                <w:rFonts w:asciiTheme="minorHAnsi" w:hAnsiTheme="minorHAnsi"/>
+                <w:sz w:val="22"/>
+                <w:szCs w:val="22"/>
+                <w:lang w:val="en-US"/>
+              </w:rPr>
+              <w:t>Currently</w:t>
+            </w:r>
+            <w:r>
+              <w:rPr>
+                <w:rFonts w:asciiTheme="minorHAnsi" w:hAnsiTheme="minorHAnsi"/>
+                <w:sz w:val="22"/>
+                <w:szCs w:val="22"/>
+                <w:lang w:val="en-US"/>
+              </w:rPr>
+              <w:t xml:space="preserve"> - creating the reproducible build infrastructure for the entire company.</w:t>
+            </w:r>
+          </w:p>
+          <w:p>
+            <w:pPr>
+              <w:spacing w:before="120" w:after="120"/>
+              <w:rPr>
+                <w:rFonts w:asciiTheme="minorHAnsi" w:hAnsiTheme="minorHAnsi"/>
+                <w:sz w:val="22"/>
+                <w:szCs w:val="22"/>
+                <w:lang w:val="en-US"/>
+              </w:rPr>
+            </w:pPr>
+            <w:r>
+              <w:rPr>
+                <w:rFonts w:asciiTheme="minorHAnsi" w:hAnsiTheme="minorHAnsi"/>
+                <w:sz w:val="22"/>
+                <w:szCs w:val="22"/>
+                <w:lang w:val="en-US"/>
+              </w:rPr>
+              <w:t xml:space="preserve">Technologies: </w:t>
+            </w:r>
+            <w:r>
+              <w:rPr>
+                <w:rFonts w:asciiTheme="minorHAnsi" w:hAnsiTheme="minorHAnsi"/>
+                <w:i/>
+                <w:sz w:val="22"/>
+                <w:szCs w:val="22"/>
+                <w:lang w:val="en-US"/>
+              </w:rPr>
+              <w:t>R</w:t>
+            </w:r>
+            <w:r>
+              <w:rPr>
+                <w:rFonts w:asciiTheme="minorHAnsi" w:hAnsiTheme="minorHAnsi"/>
+                <w:i/>
+                <w:sz w:val="22"/>
+                <w:szCs w:val="22"/>
+                <w:lang w:val="en-US"/>
+              </w:rPr>
+              <w:t xml:space="preserve">everse </w:t>
+            </w:r>
+            <w:r>
+              <w:rPr>
+                <w:rFonts w:asciiTheme="minorHAnsi" w:hAnsiTheme="minorHAnsi"/>
+                <w:i/>
+                <w:sz w:val="22"/>
+                <w:szCs w:val="22"/>
+                <w:lang w:val="en-US"/>
+              </w:rPr>
+              <w:t>e</w:t>
+            </w:r>
+            <w:r>
+              <w:rPr>
+                <w:rFonts w:asciiTheme="minorHAnsi" w:hAnsiTheme="minorHAnsi"/>
+                <w:i/>
+                <w:sz w:val="22"/>
+                <w:szCs w:val="22"/>
+                <w:lang w:val="en-US"/>
+              </w:rPr>
+              <w:t xml:space="preserve">ngineering, </w:t>
+            </w:r>
+            <w:r>
+              <w:rPr>
+                <w:rFonts w:asciiTheme="minorHAnsi" w:hAnsiTheme="minorHAnsi"/>
+                <w:i/>
+                <w:sz w:val="22"/>
+                <w:szCs w:val="22"/>
+                <w:lang w:val="en-US"/>
+              </w:rPr>
+              <w:t>A</w:t>
+            </w:r>
+            <w:r>
+              <w:rPr>
+                <w:rFonts w:asciiTheme="minorHAnsi" w:hAnsiTheme="minorHAnsi"/>
+                <w:i/>
+                <w:sz w:val="22"/>
+                <w:szCs w:val="22"/>
+                <w:lang w:val="en-US"/>
+              </w:rPr>
+              <w:t xml:space="preserve">ssembler x86/x64, Visual C++, compiler, linker, disassembler, IDA Pro, Dumpbin, PE </w:t>
+            </w:r>
+            <w:r>
+              <w:rPr>
+                <w:rFonts w:asciiTheme="minorHAnsi" w:hAnsiTheme="minorHAnsi"/>
+                <w:i/>
+                <w:sz w:val="22"/>
+                <w:szCs w:val="22"/>
+                <w:lang w:val="en-US"/>
+              </w:rPr>
+              <w:t>f</w:t>
+            </w:r>
+            <w:r>
+              <w:rPr>
+                <w:rFonts w:asciiTheme="minorHAnsi" w:hAnsiTheme="minorHAnsi"/>
+                <w:i/>
+                <w:sz w:val="22"/>
+                <w:szCs w:val="22"/>
+                <w:lang w:val="en-US"/>
+              </w:rPr>
+              <w:t>ormat, PDB</w:t>
+            </w:r>
+            <w:r>
+              <w:rPr>
+                <w:rFonts w:asciiTheme="minorHAnsi" w:hAnsiTheme="minorHAnsi"/>
+                <w:i/>
+                <w:sz w:val="22"/>
+                <w:szCs w:val="22"/>
+                <w:lang w:val="en-US"/>
+              </w:rPr>
+              <w:t>, C#, Serilog, Powershell, TFS, Git, CI/CD</w:t>
             </w:r>
           </w:p>
         </w:tc>
@@ -493,7 +1186,8 @@
         </w:trPr>
         <w:tc>
           <w:tcPr>
-            <w:tcW w:w="1528" w:type="dxa"/>
+            <w:tcW w:w="1527" w:type="dxa"/>
+            <w:vMerge w:val="restart"/>
           </w:tcPr>
           <w:p>
             <w:pPr>
@@ -505,266 +1199,7 @@
                 <w:lang w:val="en-US"/>
               </w:rPr>
             </w:pPr>
-          </w:p>
-        </w:tc>
-        <w:tc>
-          <w:tcPr>
-            <w:tcW w:w="8589" w:type="dxa"/>
-            <w:gridSpan w:val="3"/>
-          </w:tcPr>
-          <w:p>
-            <w:pPr>
-              <w:spacing w:before="120" w:after="120"/>
-              <w:rPr>
-                <w:rFonts w:asciiTheme="minorHAnsi" w:hAnsiTheme="minorHAnsi"/>
-                <w:sz w:val="22"/>
-                <w:szCs w:val="22"/>
-                <w:lang w:val="en-US"/>
-              </w:rPr>
-            </w:pPr>
-            <w:r>
-              <w:rPr>
-                <w:rFonts w:asciiTheme="minorHAnsi" w:hAnsiTheme="minorHAnsi"/>
-                <w:sz w:val="22"/>
-                <w:szCs w:val="22"/>
-                <w:lang w:val="en-US"/>
-              </w:rPr>
-              <w:t xml:space="preserve">Reproducible </w:t>
-            </w:r>
-            <w:r>
-              <w:rPr>
-                <w:rFonts w:asciiTheme="minorHAnsi" w:hAnsiTheme="minorHAnsi"/>
-                <w:sz w:val="22"/>
-                <w:szCs w:val="22"/>
-                <w:lang w:val="en-US"/>
-              </w:rPr>
-              <w:t>b</w:t>
-            </w:r>
-            <w:r>
-              <w:rPr>
-                <w:rFonts w:asciiTheme="minorHAnsi" w:hAnsiTheme="minorHAnsi"/>
-                <w:sz w:val="22"/>
-                <w:szCs w:val="22"/>
-                <w:lang w:val="en-US"/>
-              </w:rPr>
-              <w:t xml:space="preserve">uilds in scope of Global Transparency Initiative (GTI): proofing the binary executable file corresponds exactly to the source code it's been built from. </w:t>
-            </w:r>
-            <w:r>
-              <w:rPr>
-                <w:rFonts w:asciiTheme="minorHAnsi" w:hAnsiTheme="minorHAnsi"/>
-                <w:sz w:val="22"/>
-                <w:szCs w:val="22"/>
-                <w:lang w:val="en-US"/>
-              </w:rPr>
-              <w:t xml:space="preserve">Researched the problem of the identity of PE artefacts produced </w:t>
-            </w:r>
-            <w:r>
-              <w:rPr>
-                <w:rFonts w:asciiTheme="minorHAnsi" w:hAnsiTheme="minorHAnsi"/>
-                <w:sz w:val="22"/>
-                <w:szCs w:val="22"/>
-                <w:lang w:val="en-US"/>
-              </w:rPr>
-              <w:t>by</w:t>
-            </w:r>
-            <w:r>
-              <w:rPr>
-                <w:rFonts w:asciiTheme="minorHAnsi" w:hAnsiTheme="minorHAnsi"/>
-                <w:sz w:val="22"/>
-                <w:szCs w:val="22"/>
-                <w:lang w:val="en-US"/>
-              </w:rPr>
-              <w:t xml:space="preserve"> consecutive builds from the same Visual C++ source code. Reversed and analyzed binaries with Dumpbin and IDA, summarized and documented more than 10 reasons of difference and how to overcome them. Designed and developed the tool </w:t>
-            </w:r>
-            <w:r>
-              <w:rPr>
-                <w:rFonts w:asciiTheme="minorHAnsi" w:hAnsiTheme="minorHAnsi"/>
-                <w:sz w:val="22"/>
-                <w:szCs w:val="22"/>
-                <w:lang w:val="en-US"/>
-              </w:rPr>
-              <w:t xml:space="preserve">in </w:t>
-            </w:r>
-            <w:r>
-              <w:rPr>
-                <w:rFonts w:asciiTheme="minorHAnsi" w:hAnsiTheme="minorHAnsi"/>
-                <w:sz w:val="22"/>
-                <w:szCs w:val="22"/>
-              </w:rPr>
-              <w:t>С</w:t>
-            </w:r>
-            <w:r>
-              <w:rPr>
-                <w:rFonts w:asciiTheme="minorHAnsi" w:hAnsiTheme="minorHAnsi"/>
-                <w:sz w:val="22"/>
-                <w:szCs w:val="22"/>
-                <w:lang w:val="en-US"/>
-              </w:rPr>
-              <w:t xml:space="preserve"># </w:t>
-            </w:r>
-            <w:r>
-              <w:rPr>
-                <w:rFonts w:asciiTheme="minorHAnsi" w:hAnsiTheme="minorHAnsi"/>
-                <w:sz w:val="22"/>
-                <w:szCs w:val="22"/>
-                <w:lang w:val="en-US"/>
-              </w:rPr>
-              <w:t xml:space="preserve">to automatically check and proove if two PE files (exe, dll or similar) are functionally identical with proper detailed logging and reporting. </w:t>
-            </w:r>
-            <w:r>
-              <w:rPr>
-                <w:rFonts w:asciiTheme="minorHAnsi" w:hAnsiTheme="minorHAnsi"/>
-                <w:sz w:val="22"/>
-                <w:szCs w:val="22"/>
-                <w:lang w:val="en-US"/>
-              </w:rPr>
-              <w:br/>
-              <w:t>Right now - creating the reproducible build infrastructure for the entire company.</w:t>
-            </w:r>
-          </w:p>
-          <w:p>
-            <w:pPr>
-              <w:spacing w:before="120" w:after="120"/>
-              <w:rPr>
-                <w:rFonts w:asciiTheme="minorHAnsi" w:hAnsiTheme="minorHAnsi"/>
-                <w:sz w:val="22"/>
-                <w:szCs w:val="22"/>
-                <w:lang w:val="en-US"/>
-              </w:rPr>
-            </w:pPr>
-            <w:r>
-              <w:rPr>
-                <w:rFonts w:asciiTheme="minorHAnsi" w:hAnsiTheme="minorHAnsi"/>
-                <w:sz w:val="22"/>
-                <w:szCs w:val="22"/>
-                <w:lang w:val="en-US"/>
-              </w:rPr>
-              <w:t xml:space="preserve">Technologies: </w:t>
-            </w:r>
-            <w:r>
-              <w:rPr>
-                <w:rFonts w:asciiTheme="minorHAnsi" w:hAnsiTheme="minorHAnsi"/>
-                <w:i/>
-                <w:sz w:val="22"/>
-                <w:szCs w:val="22"/>
-                <w:lang w:val="en-US"/>
-              </w:rPr>
-              <w:t>R</w:t>
-            </w:r>
-            <w:r>
-              <w:rPr>
-                <w:rFonts w:asciiTheme="minorHAnsi" w:hAnsiTheme="minorHAnsi"/>
-                <w:i/>
-                <w:sz w:val="22"/>
-                <w:szCs w:val="22"/>
-                <w:lang w:val="en-US"/>
-              </w:rPr>
-              <w:t xml:space="preserve">everse </w:t>
-            </w:r>
-            <w:r>
-              <w:rPr>
-                <w:rFonts w:asciiTheme="minorHAnsi" w:hAnsiTheme="minorHAnsi"/>
-                <w:i/>
-                <w:sz w:val="22"/>
-                <w:szCs w:val="22"/>
-                <w:lang w:val="en-US"/>
-              </w:rPr>
-              <w:t>e</w:t>
-            </w:r>
-            <w:r>
-              <w:rPr>
-                <w:rFonts w:asciiTheme="minorHAnsi" w:hAnsiTheme="minorHAnsi"/>
-                <w:i/>
-                <w:sz w:val="22"/>
-                <w:szCs w:val="22"/>
-                <w:lang w:val="en-US"/>
-              </w:rPr>
-              <w:t xml:space="preserve">ngineering, </w:t>
-            </w:r>
-            <w:r>
-              <w:rPr>
-                <w:rFonts w:asciiTheme="minorHAnsi" w:hAnsiTheme="minorHAnsi"/>
-                <w:i/>
-                <w:sz w:val="22"/>
-                <w:szCs w:val="22"/>
-                <w:lang w:val="en-US"/>
-              </w:rPr>
-              <w:t>A</w:t>
-            </w:r>
-            <w:r>
-              <w:rPr>
-                <w:rFonts w:asciiTheme="minorHAnsi" w:hAnsiTheme="minorHAnsi"/>
-                <w:i/>
-                <w:sz w:val="22"/>
-                <w:szCs w:val="22"/>
-                <w:lang w:val="en-US"/>
-              </w:rPr>
-              <w:t xml:space="preserve">ssembler x86/x64, Visual C++, compiler, linker, disassembler, IDA Pro, Dumpbin, PE </w:t>
-            </w:r>
-            <w:r>
-              <w:rPr>
-                <w:rFonts w:asciiTheme="minorHAnsi" w:hAnsiTheme="minorHAnsi"/>
-                <w:i/>
-                <w:sz w:val="22"/>
-                <w:szCs w:val="22"/>
-                <w:lang w:val="en-US"/>
-              </w:rPr>
-              <w:t>f</w:t>
-            </w:r>
-            <w:r>
-              <w:rPr>
-                <w:rFonts w:asciiTheme="minorHAnsi" w:hAnsiTheme="minorHAnsi"/>
-                <w:i/>
-                <w:sz w:val="22"/>
-                <w:szCs w:val="22"/>
-                <w:lang w:val="en-US"/>
-              </w:rPr>
-              <w:t>ormat, PDB</w:t>
-            </w:r>
-            <w:r>
-              <w:rPr>
-                <w:rFonts w:asciiTheme="minorHAnsi" w:hAnsiTheme="minorHAnsi"/>
-                <w:i/>
-                <w:sz w:val="22"/>
-                <w:szCs w:val="22"/>
-                <w:lang w:val="en-US"/>
-              </w:rPr>
-              <w:t xml:space="preserve">, </w:t>
-            </w:r>
-            <w:r>
-              <w:rPr>
-                <w:rFonts w:asciiTheme="minorHAnsi" w:hAnsiTheme="minorHAnsi"/>
-                <w:i/>
-                <w:sz w:val="22"/>
-                <w:szCs w:val="22"/>
-                <w:lang w:val="en-US"/>
-              </w:rPr>
-              <w:t xml:space="preserve">C#, Serilog, </w:t>
-            </w:r>
-            <w:r>
-              <w:rPr>
-                <w:rFonts w:asciiTheme="minorHAnsi" w:hAnsiTheme="minorHAnsi"/>
-                <w:i/>
-                <w:sz w:val="22"/>
-                <w:szCs w:val="22"/>
-                <w:lang w:val="en-US"/>
-              </w:rPr>
-              <w:t>Powershell, TFS, Git, CI/CD</w:t>
-            </w:r>
-          </w:p>
-        </w:tc>
-      </w:tr>
-      <w:tr>
-        <w:trPr>
-          <w:trHeight w:val="510"/>
-        </w:trPr>
-        <w:tc>
-          <w:tcPr>
-            <w:tcW w:w="1528" w:type="dxa"/>
-            <w:vMerge w:val="restart"/>
-          </w:tcPr>
-          <w:p>
-            <w:pPr>
+            <w:r>
               <w:rPr>
                 <w:rFonts w:asciiTheme="minorHAnsi" w:hAnsiTheme="minorHAnsi" w:cs="Arial"/>
                 <w:bCs/>
@@ -772,7 +1207,8 @@
                 <w:szCs w:val="22"/>
                 <w:lang w:val="en-US"/>
               </w:rPr>
-            </w:pPr>
+              <w:t>January 2017</w:t>
+            </w:r>
             <w:r>
               <w:rPr>
                 <w:rFonts w:asciiTheme="minorHAnsi" w:hAnsiTheme="minorHAnsi" w:cs="Arial"/>
@@ -781,7 +1217,7 @@
                 <w:szCs w:val="22"/>
                 <w:lang w:val="en-US"/>
               </w:rPr>
-              <w:t>January 2017</w:t>
+              <w:t xml:space="preserve"> </w:t>
             </w:r>
             <w:r>
               <w:rPr>
@@ -791,6 +1227,16 @@
                 <w:szCs w:val="22"/>
                 <w:lang w:val="en-US"/>
               </w:rPr>
+              <w:t>–</w:t>
+            </w:r>
+            <w:r>
+              <w:rPr>
+                <w:rFonts w:asciiTheme="minorHAnsi" w:hAnsiTheme="minorHAnsi" w:cs="Arial"/>
+                <w:bCs/>
+                <w:sz w:val="22"/>
+                <w:szCs w:val="22"/>
+                <w:lang w:val="en-US"/>
+              </w:rPr>
               <w:t xml:space="preserve"> </w:t>
             </w:r>
             <w:r>
@@ -801,33 +1247,14 @@
                 <w:szCs w:val="22"/>
                 <w:lang w:val="en-US"/>
               </w:rPr>
-              <w:t>–</w:t>
-            </w:r>
-            <w:r>
-              <w:rPr>
-                <w:rFonts w:asciiTheme="minorHAnsi" w:hAnsiTheme="minorHAnsi" w:cs="Arial"/>
-                <w:bCs/>
-                <w:sz w:val="22"/>
-                <w:szCs w:val="22"/>
-                <w:lang w:val="en-US"/>
-              </w:rPr>
-              <w:t xml:space="preserve"> </w:t>
-            </w:r>
-            <w:r>
-              <w:rPr>
-                <w:rFonts w:asciiTheme="minorHAnsi" w:hAnsiTheme="minorHAnsi" w:cs="Arial"/>
-                <w:bCs/>
-                <w:sz w:val="22"/>
-                <w:szCs w:val="22"/>
-                <w:lang w:val="en-US"/>
-              </w:rPr>
               <w:t>August 2018</w:t>
             </w:r>
           </w:p>
         </w:tc>
         <w:tc>
           <w:tcPr>
-            <w:tcW w:w="1274" w:type="dxa"/>
+            <w:tcW w:w="1273" w:type="dxa"/>
+            <w:gridSpan w:val="2"/>
           </w:tcPr>
           <w:p>
             <w:pPr>
@@ -871,7 +1298,7 @@
         </w:tc>
         <w:tc>
           <w:tcPr>
-            <w:tcW w:w="7315" w:type="dxa"/>
+            <w:tcW w:w="7317" w:type="dxa"/>
             <w:gridSpan w:val="2"/>
           </w:tcPr>
           <w:p>
@@ -921,7 +1348,7 @@
         </w:trPr>
         <w:tc>
           <w:tcPr>
-            <w:tcW w:w="1528" w:type="dxa"/>
+            <w:tcW w:w="1527" w:type="dxa"/>
             <w:vMerge/>
           </w:tcPr>
           <w:p>
@@ -938,8 +1365,8 @@
         </w:tc>
         <w:tc>
           <w:tcPr>
-            <w:tcW w:w="8589" w:type="dxa"/>
-            <w:gridSpan w:val="3"/>
+            <w:tcW w:w="8590" w:type="dxa"/>
+            <w:gridSpan w:val="4"/>
           </w:tcPr>
           <w:p>
             <w:pPr>
@@ -970,7 +1397,18 @@
                 <w:shd w:val="clear" w:color="auto" w:fill="FFFFFF"/>
                 <w:lang w:val="en-US"/>
               </w:rPr>
-              <w:t xml:space="preserve">The project </w:t>
+              <w:t xml:space="preserve">The </w:t>
+            </w:r>
+            <w:r>
+              <w:rPr>
+                <w:rFonts w:asciiTheme="minorHAnsi" w:hAnsiTheme="minorHAnsi" w:cs="Segoe UI"/>
+                <w:sz w:val="22"/>
+                <w:szCs w:val="22"/>
+                <w:shd w:val="clear" w:color="auto" w:fill="FFFFFF"/>
+                <w:lang w:val="en-US"/>
+              </w:rPr>
+              <w:lastRenderedPageBreak/>
+              <w:t xml:space="preserve">project </w:t>
             </w:r>
             <w:r>
               <w:rPr>
@@ -1092,7 +1530,29 @@
                 <w:shd w:val="clear" w:color="auto" w:fill="FFFFFF"/>
                 <w:lang w:val="en-US"/>
               </w:rPr>
-              <w:t>Angular 4, Typescript, Npm, Webpack, Kendo UI, HTML5/CSS3, MVC 5, C#, Entity Framework, IIS, SQL Server, Visual Studio 2017, Git</w:t>
+              <w:t xml:space="preserve">Angular 4, Typescript, Npm, Webpack, Kendo UI, HTML5/CSS3, MVC 5, C#, Entity Framework, IIS, </w:t>
+            </w:r>
+            <w:r>
+              <w:rPr>
+                <w:rFonts w:asciiTheme="minorHAnsi" w:hAnsiTheme="minorHAnsi" w:cs="Segoe UI"/>
+                <w:i/>
+                <w:sz w:val="22"/>
+                <w:szCs w:val="22"/>
+                <w:shd w:val="clear" w:color="auto" w:fill="FFFFFF"/>
+                <w:lang w:val="en-US"/>
+              </w:rPr>
+              <w:t xml:space="preserve">MS </w:t>
+            </w:r>
+            <w:r>
+              <w:rPr>
+                <w:rFonts w:asciiTheme="minorHAnsi" w:hAnsiTheme="minorHAnsi" w:cs="Segoe UI"/>
+                <w:i/>
+                <w:sz w:val="22"/>
+                <w:szCs w:val="22"/>
+                <w:shd w:val="clear" w:color="auto" w:fill="FFFFFF"/>
+                <w:lang w:val="en-US"/>
+              </w:rPr>
+              <w:t>SQL Server, Visual Studio 2017, Git</w:t>
             </w:r>
           </w:p>
         </w:tc>
@@ -1103,7 +1563,7 @@
         </w:trPr>
         <w:tc>
           <w:tcPr>
-            <w:tcW w:w="1528" w:type="dxa"/>
+            <w:tcW w:w="1527" w:type="dxa"/>
             <w:vMerge w:val="restart"/>
           </w:tcPr>
           <w:p>
@@ -1124,6 +1584,7 @@
                 <w:szCs w:val="22"/>
                 <w:lang w:val="en-US"/>
               </w:rPr>
+              <w:lastRenderedPageBreak/>
               <w:t xml:space="preserve">September 2012 </w:t>
             </w:r>
             <w:r>
@@ -1160,7 +1621,8 @@
         </w:tc>
         <w:tc>
           <w:tcPr>
-            <w:tcW w:w="1274" w:type="dxa"/>
+            <w:tcW w:w="1273" w:type="dxa"/>
+            <w:gridSpan w:val="2"/>
           </w:tcPr>
           <w:p>
             <w:pPr>
@@ -1204,7 +1666,7 @@
         </w:tc>
         <w:tc>
           <w:tcPr>
-            <w:tcW w:w="7315" w:type="dxa"/>
+            <w:tcW w:w="7317" w:type="dxa"/>
             <w:gridSpan w:val="2"/>
           </w:tcPr>
           <w:p>
@@ -1254,7 +1716,7 @@
         </w:trPr>
         <w:tc>
           <w:tcPr>
-            <w:tcW w:w="1528" w:type="dxa"/>
+            <w:tcW w:w="1527" w:type="dxa"/>
             <w:vMerge/>
           </w:tcPr>
           <w:p>
@@ -1271,8 +1733,8 @@
         </w:tc>
         <w:tc>
           <w:tcPr>
-            <w:tcW w:w="8589" w:type="dxa"/>
-            <w:gridSpan w:val="3"/>
+            <w:tcW w:w="8590" w:type="dxa"/>
+            <w:gridSpan w:val="4"/>
           </w:tcPr>
           <w:p>
             <w:pPr>
@@ -1458,7 +1920,73 @@
                 <w:shd w:val="clear" w:color="auto" w:fill="FFFFFF"/>
                 <w:lang w:val="en-US"/>
               </w:rPr>
-              <w:t>C#, .Net, MVC 5, IIS, Angular 1.5, Bootstrap 3, Javascript, Splunk Enterprise, Sideview Utils, Visual Studio 2013/2015, TFS</w:t>
+              <w:t>C#, .Net, MVC 5, IIS, Angular</w:t>
+            </w:r>
+            <w:r>
+              <w:rPr>
+                <w:rFonts w:asciiTheme="minorHAnsi" w:hAnsiTheme="minorHAnsi" w:cs="Segoe UI"/>
+                <w:i/>
+                <w:sz w:val="22"/>
+                <w:szCs w:val="22"/>
+                <w:shd w:val="clear" w:color="auto" w:fill="FFFFFF"/>
+                <w:lang w:val="en-US"/>
+              </w:rPr>
+              <w:t>JS</w:t>
+            </w:r>
+            <w:r>
+              <w:rPr>
+                <w:rFonts w:asciiTheme="minorHAnsi" w:hAnsiTheme="minorHAnsi" w:cs="Segoe UI"/>
+                <w:i/>
+                <w:sz w:val="22"/>
+                <w:szCs w:val="22"/>
+                <w:shd w:val="clear" w:color="auto" w:fill="FFFFFF"/>
+                <w:lang w:val="en-US"/>
+              </w:rPr>
+              <w:t xml:space="preserve">, Bootstrap 3, Javascript, Splunk Enterprise, Sideview Utils, Visual Studio 2013/2015, </w:t>
+            </w:r>
+            <w:r>
+              <w:rPr>
+                <w:rFonts w:asciiTheme="minorHAnsi" w:hAnsiTheme="minorHAnsi" w:cs="Segoe UI"/>
+                <w:i/>
+                <w:sz w:val="22"/>
+                <w:szCs w:val="22"/>
+                <w:shd w:val="clear" w:color="auto" w:fill="FFFFFF"/>
+                <w:lang w:val="en-US"/>
+              </w:rPr>
+              <w:t xml:space="preserve">MS </w:t>
+            </w:r>
+            <w:r>
+              <w:rPr>
+                <w:rFonts w:asciiTheme="minorHAnsi" w:hAnsiTheme="minorHAnsi" w:cs="Segoe UI"/>
+                <w:i/>
+                <w:sz w:val="22"/>
+                <w:szCs w:val="22"/>
+                <w:shd w:val="clear" w:color="auto" w:fill="FFFFFF"/>
+                <w:lang w:val="en-US"/>
+              </w:rPr>
+              <w:t>SQL Server</w:t>
+            </w:r>
+            <w:r>
+              <w:rPr>
+                <w:rFonts w:asciiTheme="minorHAnsi" w:hAnsiTheme="minorHAnsi" w:cs="Segoe UI"/>
+                <w:i/>
+                <w:sz w:val="22"/>
+                <w:szCs w:val="22"/>
+                <w:shd w:val="clear" w:color="auto" w:fill="FFFFFF"/>
+                <w:lang w:val="en-US"/>
+              </w:rPr>
+              <w:t xml:space="preserve">, </w:t>
+            </w:r>
+            <w:r>
+              <w:rPr>
+                <w:rFonts w:asciiTheme="minorHAnsi" w:hAnsiTheme="minorHAnsi" w:cs="Segoe UI"/>
+                <w:i/>
+                <w:sz w:val="22"/>
+                <w:szCs w:val="22"/>
+                <w:shd w:val="clear" w:color="auto" w:fill="FFFFFF"/>
+                <w:lang w:val="en-US"/>
+              </w:rPr>
+              <w:t>TFS</w:t>
             </w:r>
           </w:p>
           <w:p>
@@ -1480,7 +2008,7 @@
         </w:trPr>
         <w:tc>
           <w:tcPr>
-            <w:tcW w:w="1528" w:type="dxa"/>
+            <w:tcW w:w="1527" w:type="dxa"/>
             <w:vMerge w:val="restart"/>
           </w:tcPr>
           <w:p>
@@ -1501,14 +2029,14 @@
                 <w:szCs w:val="22"/>
                 <w:lang w:val="en-US"/>
               </w:rPr>
-              <w:lastRenderedPageBreak/>
               <w:t>September 2010 – September 2012</w:t>
             </w:r>
           </w:p>
         </w:tc>
         <w:tc>
           <w:tcPr>
-            <w:tcW w:w="1274" w:type="dxa"/>
+            <w:tcW w:w="1273" w:type="dxa"/>
+            <w:gridSpan w:val="2"/>
           </w:tcPr>
           <w:p>
             <w:pPr>
@@ -1551,7 +2079,7 @@
         </w:tc>
         <w:tc>
           <w:tcPr>
-            <w:tcW w:w="7315" w:type="dxa"/>
+            <w:tcW w:w="7317" w:type="dxa"/>
             <w:gridSpan w:val="2"/>
           </w:tcPr>
           <w:p>
@@ -1600,7 +2128,7 @@
         </w:trPr>
         <w:tc>
           <w:tcPr>
-            <w:tcW w:w="1528" w:type="dxa"/>
+            <w:tcW w:w="1527" w:type="dxa"/>
             <w:vMerge/>
           </w:tcPr>
           <w:p>
@@ -1617,8 +2145,8 @@
         </w:tc>
         <w:tc>
           <w:tcPr>
-            <w:tcW w:w="8589" w:type="dxa"/>
-            <w:gridSpan w:val="3"/>
+            <w:tcW w:w="8590" w:type="dxa"/>
+            <w:gridSpan w:val="4"/>
           </w:tcPr>
           <w:p>
             <w:pPr>
@@ -1724,7 +2252,7 @@
         </w:trPr>
         <w:tc>
           <w:tcPr>
-            <w:tcW w:w="1528" w:type="dxa"/>
+            <w:tcW w:w="1527" w:type="dxa"/>
           </w:tcPr>
           <w:p>
             <w:pPr>
@@ -1740,16 +2268,14 @@
         </w:tc>
         <w:tc>
           <w:tcPr>
-            <w:tcW w:w="8589" w:type="dxa"/>
-            <w:gridSpan w:val="3"/>
+            <w:tcW w:w="8590" w:type="dxa"/>
+            <w:gridSpan w:val="4"/>
           </w:tcPr>
           <w:p>
             <w:pPr>
               <w:spacing w:after="120"/>
               <w:rPr>
                 <w:rFonts w:asciiTheme="minorHAnsi" w:hAnsiTheme="minorHAnsi" w:cs="Arial"/>
-                <w:sz w:val="22"/>
-                <w:szCs w:val="22"/>
                 <w:u w:val="single"/>
                 <w:lang w:val="en-US"/>
               </w:rPr>
@@ -1757,8 +2283,6 @@
             <w:r>
               <w:rPr>
                 <w:rFonts w:asciiTheme="minorHAnsi" w:hAnsiTheme="minorHAnsi" w:cs="Arial"/>
-                <w:sz w:val="22"/>
-                <w:szCs w:val="22"/>
                 <w:u w:val="single"/>
                 <w:lang w:val="en-US"/>
               </w:rPr>
@@ -1773,7 +2297,7 @@
         </w:trPr>
         <w:tc>
           <w:tcPr>
-            <w:tcW w:w="1528" w:type="dxa"/>
+            <w:tcW w:w="1527" w:type="dxa"/>
             <w:vMerge w:val="restart"/>
           </w:tcPr>
           <w:p>
@@ -1800,7 +2324,8 @@
         </w:tc>
         <w:tc>
           <w:tcPr>
-            <w:tcW w:w="1274" w:type="dxa"/>
+            <w:tcW w:w="1273" w:type="dxa"/>
+            <w:gridSpan w:val="2"/>
           </w:tcPr>
           <w:p>
             <w:pPr>
@@ -1867,7 +2392,7 @@
         </w:tc>
         <w:tc>
           <w:tcPr>
-            <w:tcW w:w="7315" w:type="dxa"/>
+            <w:tcW w:w="7317" w:type="dxa"/>
             <w:gridSpan w:val="2"/>
           </w:tcPr>
           <w:p>
@@ -1947,7 +2472,7 @@
         </w:trPr>
         <w:tc>
           <w:tcPr>
-            <w:tcW w:w="1528" w:type="dxa"/>
+            <w:tcW w:w="1527" w:type="dxa"/>
             <w:vMerge/>
           </w:tcPr>
           <w:p>
@@ -1964,8 +2489,8 @@
         </w:tc>
         <w:tc>
           <w:tcPr>
-            <w:tcW w:w="8589" w:type="dxa"/>
-            <w:gridSpan w:val="3"/>
+            <w:tcW w:w="8590" w:type="dxa"/>
+            <w:gridSpan w:val="4"/>
           </w:tcPr>
           <w:p>
             <w:pPr>
@@ -2062,7 +2587,7 @@
         </w:trPr>
         <w:tc>
           <w:tcPr>
-            <w:tcW w:w="1528" w:type="dxa"/>
+            <w:tcW w:w="1527" w:type="dxa"/>
             <w:vMerge w:val="restart"/>
           </w:tcPr>
           <w:p>
@@ -2089,7 +2614,8 @@
         </w:tc>
         <w:tc>
           <w:tcPr>
-            <w:tcW w:w="1274" w:type="dxa"/>
+            <w:tcW w:w="1273" w:type="dxa"/>
+            <w:gridSpan w:val="2"/>
           </w:tcPr>
           <w:p>
             <w:pPr>
@@ -2129,6 +2655,7 @@
                 <w:szCs w:val="22"/>
                 <w:lang w:val="en-US"/>
               </w:rPr>
+              <w:lastRenderedPageBreak/>
               <w:t>Position:</w:t>
             </w:r>
           </w:p>
@@ -2154,7 +2681,7 @@
         </w:tc>
         <w:tc>
           <w:tcPr>
-            <w:tcW w:w="7315" w:type="dxa"/>
+            <w:tcW w:w="7317" w:type="dxa"/>
             <w:gridSpan w:val="2"/>
           </w:tcPr>
           <w:p>
@@ -2173,6 +2700,7 @@
                 <w:szCs w:val="22"/>
                 <w:lang w:val="en-US"/>
               </w:rPr>
+              <w:lastRenderedPageBreak/>
               <w:t>Sony Ericsson, Motorola</w:t>
             </w:r>
           </w:p>
@@ -2192,6 +2720,7 @@
                 <w:szCs w:val="22"/>
                 <w:lang w:val="en-US"/>
               </w:rPr>
+              <w:lastRenderedPageBreak/>
               <w:t>Team Lead</w:t>
             </w:r>
           </w:p>
@@ -2222,7 +2751,7 @@
         </w:trPr>
         <w:tc>
           <w:tcPr>
-            <w:tcW w:w="1528" w:type="dxa"/>
+            <w:tcW w:w="1527" w:type="dxa"/>
             <w:vMerge/>
           </w:tcPr>
           <w:p>
@@ -2239,8 +2768,8 @@
         </w:tc>
         <w:tc>
           <w:tcPr>
-            <w:tcW w:w="8589" w:type="dxa"/>
-            <w:gridSpan w:val="3"/>
+            <w:tcW w:w="8590" w:type="dxa"/>
+            <w:gridSpan w:val="4"/>
           </w:tcPr>
           <w:p>
             <w:pPr>
@@ -2310,7 +2839,7 @@
         </w:trPr>
         <w:tc>
           <w:tcPr>
-            <w:tcW w:w="1528" w:type="dxa"/>
+            <w:tcW w:w="1527" w:type="dxa"/>
             <w:vMerge w:val="restart"/>
           </w:tcPr>
           <w:p>
@@ -2330,8 +2859,24 @@
                 <w:szCs w:val="22"/>
                 <w:lang w:val="en-US"/>
               </w:rPr>
-              <w:t xml:space="preserve">December 2006 – December </w:t>
-            </w:r>
+              <w:t>December 2006 – December 2007</w:t>
+            </w:r>
+          </w:p>
+        </w:tc>
+        <w:tc>
+          <w:tcPr>
+            <w:tcW w:w="1273" w:type="dxa"/>
+            <w:gridSpan w:val="2"/>
+          </w:tcPr>
+          <w:p>
+            <w:pPr>
+              <w:rPr>
+                <w:rFonts w:asciiTheme="minorHAnsi" w:hAnsiTheme="minorHAnsi" w:cs="Arial"/>
+                <w:sz w:val="22"/>
+                <w:szCs w:val="22"/>
+                <w:lang w:val="en-US"/>
+              </w:rPr>
+            </w:pPr>
             <w:r>
               <w:rPr>
                 <w:rFonts w:asciiTheme="minorHAnsi" w:hAnsiTheme="minorHAnsi" w:cs="Arial"/>
@@ -2340,25 +2885,11 @@
                 <w:szCs w:val="22"/>
                 <w:lang w:val="en-US"/>
               </w:rPr>
-              <w:lastRenderedPageBreak/>
-              <w:t>2007</w:t>
-            </w:r>
-          </w:p>
-        </w:tc>
-        <w:tc>
-          <w:tcPr>
-            <w:tcW w:w="1274" w:type="dxa"/>
-          </w:tcPr>
-          <w:p>
-            <w:pPr>
-              <w:rPr>
-                <w:rFonts w:asciiTheme="minorHAnsi" w:hAnsiTheme="minorHAnsi" w:cs="Arial"/>
-                <w:sz w:val="22"/>
-                <w:szCs w:val="22"/>
-                <w:lang w:val="en-US"/>
-              </w:rPr>
-            </w:pPr>
-            <w:r>
+              <w:t>Customer:</w:t>
+            </w:r>
+          </w:p>
+          <w:p>
+            <w:pPr>
               <w:rPr>
                 <w:rFonts w:asciiTheme="minorHAnsi" w:hAnsiTheme="minorHAnsi" w:cs="Arial"/>
                 <w:bCs/>
@@ -2366,12 +2897,8 @@
                 <w:szCs w:val="22"/>
                 <w:lang w:val="en-US"/>
               </w:rPr>
-              <w:lastRenderedPageBreak/>
-              <w:t>Customer:</w:t>
-            </w:r>
-          </w:p>
-          <w:p>
-            <w:pPr>
+            </w:pPr>
+            <w:r>
               <w:rPr>
                 <w:rFonts w:asciiTheme="minorHAnsi" w:hAnsiTheme="minorHAnsi" w:cs="Arial"/>
                 <w:bCs/>
@@ -2379,8 +2906,11 @@
                 <w:szCs w:val="22"/>
                 <w:lang w:val="en-US"/>
               </w:rPr>
-            </w:pPr>
-            <w:r>
+              <w:t>Position:</w:t>
+            </w:r>
+          </w:p>
+          <w:p>
+            <w:pPr>
               <w:rPr>
                 <w:rFonts w:asciiTheme="minorHAnsi" w:hAnsiTheme="minorHAnsi" w:cs="Arial"/>
                 <w:bCs/>
@@ -2388,18 +2918,6 @@
                 <w:szCs w:val="22"/>
                 <w:lang w:val="en-US"/>
               </w:rPr>
-              <w:t>Position:</w:t>
-            </w:r>
-          </w:p>
-          <w:p>
-            <w:pPr>
-              <w:rPr>
-                <w:rFonts w:asciiTheme="minorHAnsi" w:hAnsiTheme="minorHAnsi" w:cs="Arial"/>
-                <w:bCs/>
-                <w:sz w:val="22"/>
-                <w:szCs w:val="22"/>
-                <w:lang w:val="en-US"/>
-              </w:rPr>
             </w:pPr>
             <w:r>
               <w:rPr>
@@ -2414,7 +2932,7 @@
         </w:tc>
         <w:tc>
           <w:tcPr>
-            <w:tcW w:w="7315" w:type="dxa"/>
+            <w:tcW w:w="7317" w:type="dxa"/>
             <w:gridSpan w:val="2"/>
           </w:tcPr>
           <w:p>
@@ -2491,7 +3009,7 @@
         </w:trPr>
         <w:tc>
           <w:tcPr>
-            <w:tcW w:w="1528" w:type="dxa"/>
+            <w:tcW w:w="1527" w:type="dxa"/>
             <w:vMerge/>
           </w:tcPr>
           <w:p>
@@ -2507,8 +3025,8 @@
         </w:tc>
         <w:tc>
           <w:tcPr>
-            <w:tcW w:w="8589" w:type="dxa"/>
-            <w:gridSpan w:val="3"/>
+            <w:tcW w:w="8590" w:type="dxa"/>
+            <w:gridSpan w:val="4"/>
           </w:tcPr>
           <w:p>
             <w:pPr>
@@ -2669,39 +3187,35 @@
         </w:trPr>
         <w:tc>
           <w:tcPr>
-            <w:tcW w:w="1528" w:type="dxa"/>
-          </w:tcPr>
-          <w:p>
-            <w:pPr>
-              <w:rPr>
-                <w:rFonts w:asciiTheme="minorHAnsi" w:hAnsiTheme="minorHAnsi" w:cs="Arial"/>
-                <w:sz w:val="22"/>
-                <w:szCs w:val="22"/>
-                <w:lang w:val="en-US"/>
-              </w:rPr>
-            </w:pPr>
-          </w:p>
-        </w:tc>
-        <w:tc>
-          <w:tcPr>
-            <w:tcW w:w="8589" w:type="dxa"/>
-            <w:gridSpan w:val="3"/>
+            <w:tcW w:w="1527" w:type="dxa"/>
+          </w:tcPr>
+          <w:p>
+            <w:pPr>
+              <w:rPr>
+                <w:rFonts w:asciiTheme="minorHAnsi" w:hAnsiTheme="minorHAnsi" w:cs="Arial"/>
+                <w:sz w:val="22"/>
+                <w:szCs w:val="22"/>
+                <w:lang w:val="en-US"/>
+              </w:rPr>
+            </w:pPr>
+          </w:p>
+        </w:tc>
+        <w:tc>
+          <w:tcPr>
+            <w:tcW w:w="8590" w:type="dxa"/>
+            <w:gridSpan w:val="4"/>
           </w:tcPr>
           <w:p>
             <w:pPr>
               <w:spacing w:after="120"/>
               <w:rPr>
                 <w:rFonts w:asciiTheme="minorHAnsi" w:hAnsiTheme="minorHAnsi" w:cs="Arial"/>
-                <w:sz w:val="22"/>
-                <w:szCs w:val="22"/>
-                <w:lang w:val="en-US"/>
-              </w:rPr>
-            </w:pPr>
-            <w:r>
-              <w:rPr>
-                <w:rFonts w:asciiTheme="minorHAnsi" w:hAnsiTheme="minorHAnsi" w:cs="Arial"/>
-                <w:sz w:val="22"/>
-                <w:szCs w:val="22"/>
+                <w:lang w:val="en-US"/>
+              </w:rPr>
+            </w:pPr>
+            <w:r>
+              <w:rPr>
+                <w:rFonts w:asciiTheme="minorHAnsi" w:hAnsiTheme="minorHAnsi" w:cs="Arial"/>
                 <w:u w:val="single"/>
                 <w:lang w:val="en-US"/>
               </w:rPr>
@@ -2716,7 +3230,7 @@
         </w:trPr>
         <w:tc>
           <w:tcPr>
-            <w:tcW w:w="1528" w:type="dxa"/>
+            <w:tcW w:w="1527" w:type="dxa"/>
             <w:vMerge w:val="restart"/>
           </w:tcPr>
           <w:p>
@@ -2742,7 +3256,8 @@
         </w:tc>
         <w:tc>
           <w:tcPr>
-            <w:tcW w:w="1274" w:type="dxa"/>
+            <w:tcW w:w="1273" w:type="dxa"/>
+            <w:gridSpan w:val="2"/>
           </w:tcPr>
           <w:p>
             <w:pPr>
@@ -2807,7 +3322,7 @@
         </w:tc>
         <w:tc>
           <w:tcPr>
-            <w:tcW w:w="7315" w:type="dxa"/>
+            <w:tcW w:w="7317" w:type="dxa"/>
             <w:gridSpan w:val="2"/>
           </w:tcPr>
           <w:p>
@@ -2875,7 +3390,7 @@
         </w:trPr>
         <w:tc>
           <w:tcPr>
-            <w:tcW w:w="1528" w:type="dxa"/>
+            <w:tcW w:w="1527" w:type="dxa"/>
             <w:vMerge/>
           </w:tcPr>
           <w:p>
@@ -2891,8 +3406,8 @@
         </w:tc>
         <w:tc>
           <w:tcPr>
-            <w:tcW w:w="8589" w:type="dxa"/>
-            <w:gridSpan w:val="3"/>
+            <w:tcW w:w="8590" w:type="dxa"/>
+            <w:gridSpan w:val="4"/>
           </w:tcPr>
           <w:p>
             <w:pPr>
@@ -2998,7 +3513,7 @@
         </w:trPr>
         <w:tc>
           <w:tcPr>
-            <w:tcW w:w="1528" w:type="dxa"/>
+            <w:tcW w:w="1527" w:type="dxa"/>
           </w:tcPr>
           <w:p>
             <w:pPr>
@@ -3030,8 +3545,8 @@
         </w:tc>
         <w:tc>
           <w:tcPr>
-            <w:tcW w:w="8589" w:type="dxa"/>
-            <w:gridSpan w:val="3"/>
+            <w:tcW w:w="8590" w:type="dxa"/>
+            <w:gridSpan w:val="4"/>
           </w:tcPr>
           <w:p>
             <w:pPr>
@@ -3058,7 +3573,7 @@
                 <w:szCs w:val="22"/>
                 <w:lang w:val="en-US"/>
               </w:rPr>
-              <w:t>, 2000-2007</w:t>
+              <w:t>, 2007</w:t>
             </w:r>
           </w:p>
           <w:p>
@@ -3127,7 +3642,7 @@
         </w:trPr>
         <w:tc>
           <w:tcPr>
-            <w:tcW w:w="1528" w:type="dxa"/>
+            <w:tcW w:w="1527" w:type="dxa"/>
           </w:tcPr>
           <w:p>
             <w:pPr>
@@ -3141,8 +3656,8 @@
         </w:tc>
         <w:tc>
           <w:tcPr>
-            <w:tcW w:w="8589" w:type="dxa"/>
-            <w:gridSpan w:val="3"/>
+            <w:tcW w:w="8590" w:type="dxa"/>
+            <w:gridSpan w:val="4"/>
           </w:tcPr>
           <w:p>
             <w:pPr>
@@ -3166,9 +3681,9 @@
       </w:pPr>
     </w:p>
     <w:sectPr>
-      <w:headerReference w:type="even" r:id="rId10"/>
-      <w:footerReference w:type="even" r:id="rId11"/>
-      <w:footerReference w:type="default" r:id="rId12"/>
+      <w:headerReference w:type="even" r:id="rId11"/>
+      <w:footerReference w:type="even" r:id="rId12"/>
+      <w:footerReference w:type="default" r:id="rId13"/>
       <w:pgSz w:w="11906" w:h="16838"/>
       <w:pgMar w:top="1418" w:right="1134" w:bottom="1418" w:left="1134" w:header="720" w:footer="720" w:gutter="0"/>
       <w:cols w:space="708"/>
@@ -3179,7 +3694,7 @@
 </file>
 
 <file path=word/endnotes.xml><?xml version="1.0" encoding="utf-8"?>
-<w:endnotes xmlns:wpc="http://schemas.microsoft.com/office/word/2010/wordprocessingCanvas" xmlns:cx="http://schemas.microsoft.com/office/drawing/2014/chartex" xmlns:mc="http://schemas.openxmlformats.org/markup-compatibility/2006" xmlns:o="urn:schemas-microsoft-com:office:office" xmlns:r="http://schemas.openxmlformats.org/officeDocument/2006/relationships" xmlns:m="http://schemas.openxmlformats.org/officeDocument/2006/math" xmlns:v="urn:schemas-microsoft-com:vml" xmlns:wp14="http://schemas.microsoft.com/office/word/2010/wordprocessingDrawing" xmlns:wp="http://schemas.openxmlformats.org/drawingml/2006/wordprocessingDrawing" xmlns:w10="urn:schemas-microsoft-com:office:word" xmlns:w="http://schemas.openxmlformats.org/wordprocessingml/2006/main" xmlns:w14="http://schemas.microsoft.com/office/word/2010/wordml" xmlns:w15="http://schemas.microsoft.com/office/word/2012/wordml" xmlns:w16se="http://schemas.microsoft.com/office/word/2015/wordml/symex" xmlns:wpg="http://schemas.microsoft.com/office/word/2010/wordprocessingGroup" xmlns:wpi="http://schemas.microsoft.com/office/word/2010/wordprocessingInk" xmlns:wne="http://schemas.microsoft.com/office/word/2006/wordml" xmlns:wps="http://schemas.microsoft.com/office/word/2010/wordprocessingShape" mc:Ignorable="w14 w15 w16se wp14">
+<w:endnotes xmlns:wpc="http://schemas.microsoft.com/office/word/2010/wordprocessingCanvas" xmlns:cx="http://schemas.microsoft.com/office/drawing/2014/chartex" xmlns:cx1="http://schemas.microsoft.com/office/drawing/2015/9/8/chartex" xmlns:cx2="http://schemas.microsoft.com/office/drawing/2015/10/21/chartex" xmlns:cx3="http://schemas.microsoft.com/office/drawing/2016/5/9/chartex" xmlns:cx4="http://schemas.microsoft.com/office/drawing/2016/5/10/chartex" xmlns:cx5="http://schemas.microsoft.com/office/drawing/2016/5/11/chartex" xmlns:cx6="http://schemas.microsoft.com/office/drawing/2016/5/12/chartex" xmlns:cx7="http://schemas.microsoft.com/office/drawing/2016/5/13/chartex" xmlns:cx8="http://schemas.microsoft.com/office/drawing/2016/5/14/chartex" xmlns:mc="http://schemas.openxmlformats.org/markup-compatibility/2006" xmlns:aink="http://schemas.microsoft.com/office/drawing/2016/ink" xmlns:am3d="http://schemas.microsoft.com/office/drawing/2017/model3d" xmlns:o="urn:schemas-microsoft-com:office:office" xmlns:oel="http://schemas.microsoft.com/office/2019/extlst" xmlns:r="http://schemas.openxmlformats.org/officeDocument/2006/relationships" xmlns:m="http://schemas.openxmlformats.org/officeDocument/2006/math" xmlns:v="urn:schemas-microsoft-com:vml" xmlns:wp14="http://schemas.microsoft.com/office/word/2010/wordprocessingDrawing" xmlns:wp="http://schemas.openxmlformats.org/drawingml/2006/wordprocessingDrawing" xmlns:w10="urn:schemas-microsoft-com:office:word" xmlns:w="http://schemas.openxmlformats.org/wordprocessingml/2006/main" xmlns:w14="http://schemas.microsoft.com/office/word/2010/wordml" xmlns:w15="http://schemas.microsoft.com/office/word/2012/wordml" xmlns:w16cex="http://schemas.microsoft.com/office/word/2018/wordml/cex" xmlns:w16cid="http://schemas.microsoft.com/office/word/2016/wordml/cid" xmlns:w16="http://schemas.microsoft.com/office/word/2018/wordml" xmlns:w16du="http://schemas.microsoft.com/office/word/2023/wordml/word16du" xmlns:w16sdtdh="http://schemas.microsoft.com/office/word/2020/wordml/sdtdatahash" xmlns:w16se="http://schemas.microsoft.com/office/word/2015/wordml/symex" xmlns:wpg="http://schemas.microsoft.com/office/word/2010/wordprocessingGroup" xmlns:wpi="http://schemas.microsoft.com/office/word/2010/wordprocessingInk" xmlns:wne="http://schemas.microsoft.com/office/word/2006/wordml" xmlns:wps="http://schemas.microsoft.com/office/word/2010/wordprocessingShape" mc:Ignorable="w14 w15 w16se w16cid w16 w16cex w16sdtdh w16du wp14">
   <w:endnote w:type="separator" w:id="-1">
     <w:p>
       <w:r>
@@ -3198,37 +3713,37 @@
 </file>
 
 <file path=word/footer1.xml><?xml version="1.0" encoding="utf-8"?>
-<w:ftr xmlns:wpc="http://schemas.microsoft.com/office/word/2010/wordprocessingCanvas" xmlns:cx="http://schemas.microsoft.com/office/drawing/2014/chartex" xmlns:mc="http://schemas.openxmlformats.org/markup-compatibility/2006" xmlns:o="urn:schemas-microsoft-com:office:office" xmlns:r="http://schemas.openxmlformats.org/officeDocument/2006/relationships" xmlns:m="http://schemas.openxmlformats.org/officeDocument/2006/math" xmlns:v="urn:schemas-microsoft-com:vml" xmlns:wp14="http://schemas.microsoft.com/office/word/2010/wordprocessingDrawing" xmlns:wp="http://schemas.openxmlformats.org/drawingml/2006/wordprocessingDrawing" xmlns:w10="urn:schemas-microsoft-com:office:word" xmlns:w="http://schemas.openxmlformats.org/wordprocessingml/2006/main" xmlns:w14="http://schemas.microsoft.com/office/word/2010/wordml" xmlns:w15="http://schemas.microsoft.com/office/word/2012/wordml" xmlns:w16se="http://schemas.microsoft.com/office/word/2015/wordml/symex" xmlns:wpg="http://schemas.microsoft.com/office/word/2010/wordprocessingGroup" xmlns:wpi="http://schemas.microsoft.com/office/word/2010/wordprocessingInk" xmlns:wne="http://schemas.microsoft.com/office/word/2006/wordml" xmlns:wps="http://schemas.microsoft.com/office/word/2010/wordprocessingShape" mc:Ignorable="w14 w15 w16se wp14">
+<w:ftr xmlns:wpc="http://schemas.microsoft.com/office/word/2010/wordprocessingCanvas" xmlns:cx="http://schemas.microsoft.com/office/drawing/2014/chartex" xmlns:cx1="http://schemas.microsoft.com/office/drawing/2015/9/8/chartex" xmlns:cx2="http://schemas.microsoft.com/office/drawing/2015/10/21/chartex" xmlns:cx3="http://schemas.microsoft.com/office/drawing/2016/5/9/chartex" xmlns:cx4="http://schemas.microsoft.com/office/drawing/2016/5/10/chartex" xmlns:cx5="http://schemas.microsoft.com/office/drawing/2016/5/11/chartex" xmlns:cx6="http://schemas.microsoft.com/office/drawing/2016/5/12/chartex" xmlns:cx7="http://schemas.microsoft.com/office/drawing/2016/5/13/chartex" xmlns:cx8="http://schemas.microsoft.com/office/drawing/2016/5/14/chartex" xmlns:mc="http://schemas.openxmlformats.org/markup-compatibility/2006" xmlns:aink="http://schemas.microsoft.com/office/drawing/2016/ink" xmlns:am3d="http://schemas.microsoft.com/office/drawing/2017/model3d" xmlns:o="urn:schemas-microsoft-com:office:office" xmlns:oel="http://schemas.microsoft.com/office/2019/extlst" xmlns:r="http://schemas.openxmlformats.org/officeDocument/2006/relationships" xmlns:m="http://schemas.openxmlformats.org/officeDocument/2006/math" xmlns:v="urn:schemas-microsoft-com:vml" xmlns:wp14="http://schemas.microsoft.com/office/word/2010/wordprocessingDrawing" xmlns:wp="http://schemas.openxmlformats.org/drawingml/2006/wordprocessingDrawing" xmlns:w10="urn:schemas-microsoft-com:office:word" xmlns:w="http://schemas.openxmlformats.org/wordprocessingml/2006/main" xmlns:w14="http://schemas.microsoft.com/office/word/2010/wordml" xmlns:w15="http://schemas.microsoft.com/office/word/2012/wordml" xmlns:w16cex="http://schemas.microsoft.com/office/word/2018/wordml/cex" xmlns:w16cid="http://schemas.microsoft.com/office/word/2016/wordml/cid" xmlns:w16="http://schemas.microsoft.com/office/word/2018/wordml" xmlns:w16du="http://schemas.microsoft.com/office/word/2023/wordml/word16du" xmlns:w16sdtdh="http://schemas.microsoft.com/office/word/2020/wordml/sdtdatahash" xmlns:w16se="http://schemas.microsoft.com/office/word/2015/wordml/symex" xmlns:wpg="http://schemas.microsoft.com/office/word/2010/wordprocessingGroup" xmlns:wpi="http://schemas.microsoft.com/office/word/2010/wordprocessingInk" xmlns:wne="http://schemas.microsoft.com/office/word/2006/wordml" xmlns:wps="http://schemas.microsoft.com/office/word/2010/wordprocessingShape" mc:Ignorable="w14 w15 w16se w16cid w16 w16cex w16sdtdh w16du wp14">
   <w:p>
     <w:pPr>
-      <w:pStyle w:val="a5"/>
+      <w:pStyle w:val="Footer"/>
       <w:framePr w:wrap="around" w:vAnchor="text" w:hAnchor="margin" w:xAlign="right" w:y="1"/>
       <w:rPr>
-        <w:rStyle w:val="a6"/>
+        <w:rStyle w:val="PageNumber"/>
       </w:rPr>
     </w:pPr>
     <w:r>
       <w:rPr>
-        <w:rStyle w:val="a6"/>
+        <w:rStyle w:val="PageNumber"/>
       </w:rPr>
       <w:fldChar w:fldCharType="begin"/>
     </w:r>
     <w:r>
       <w:rPr>
-        <w:rStyle w:val="a6"/>
+        <w:rStyle w:val="PageNumber"/>
       </w:rPr>
       <w:instrText xml:space="preserve">PAGE  </w:instrText>
     </w:r>
     <w:r>
       <w:rPr>
-        <w:rStyle w:val="a6"/>
+        <w:rStyle w:val="PageNumber"/>
       </w:rPr>
       <w:fldChar w:fldCharType="end"/>
     </w:r>
   </w:p>
   <w:p>
     <w:pPr>
-      <w:pStyle w:val="a5"/>
+      <w:pStyle w:val="Footer"/>
       <w:ind w:right="360"/>
     </w:pPr>
   </w:p>
@@ -3236,13 +3751,13 @@
 </file>
 
 <file path=word/footer2.xml><?xml version="1.0" encoding="utf-8"?>
-<w:ftr xmlns:wpc="http://schemas.microsoft.com/office/word/2010/wordprocessingCanvas" xmlns:cx="http://schemas.microsoft.com/office/drawing/2014/chartex" xmlns:mc="http://schemas.openxmlformats.org/markup-compatibility/2006" xmlns:o="urn:schemas-microsoft-com:office:office" xmlns:r="http://schemas.openxmlformats.org/officeDocument/2006/relationships" xmlns:m="http://schemas.openxmlformats.org/officeDocument/2006/math" xmlns:v="urn:schemas-microsoft-com:vml" xmlns:wp14="http://schemas.microsoft.com/office/word/2010/wordprocessingDrawing" xmlns:wp="http://schemas.openxmlformats.org/drawingml/2006/wordprocessingDrawing" xmlns:w10="urn:schemas-microsoft-com:office:word" xmlns:w="http://schemas.openxmlformats.org/wordprocessingml/2006/main" xmlns:w14="http://schemas.microsoft.com/office/word/2010/wordml" xmlns:w15="http://schemas.microsoft.com/office/word/2012/wordml" xmlns:w16se="http://schemas.microsoft.com/office/word/2015/wordml/symex" xmlns:wpg="http://schemas.microsoft.com/office/word/2010/wordprocessingGroup" xmlns:wpi="http://schemas.microsoft.com/office/word/2010/wordprocessingInk" xmlns:wne="http://schemas.microsoft.com/office/word/2006/wordml" xmlns:wps="http://schemas.microsoft.com/office/word/2010/wordprocessingShape" mc:Ignorable="w14 w15 w16se wp14">
+<w:ftr xmlns:wpc="http://schemas.microsoft.com/office/word/2010/wordprocessingCanvas" xmlns:cx="http://schemas.microsoft.com/office/drawing/2014/chartex" xmlns:cx1="http://schemas.microsoft.com/office/drawing/2015/9/8/chartex" xmlns:cx2="http://schemas.microsoft.com/office/drawing/2015/10/21/chartex" xmlns:cx3="http://schemas.microsoft.com/office/drawing/2016/5/9/chartex" xmlns:cx4="http://schemas.microsoft.com/office/drawing/2016/5/10/chartex" xmlns:cx5="http://schemas.microsoft.com/office/drawing/2016/5/11/chartex" xmlns:cx6="http://schemas.microsoft.com/office/drawing/2016/5/12/chartex" xmlns:cx7="http://schemas.microsoft.com/office/drawing/2016/5/13/chartex" xmlns:cx8="http://schemas.microsoft.com/office/drawing/2016/5/14/chartex" xmlns:mc="http://schemas.openxmlformats.org/markup-compatibility/2006" xmlns:aink="http://schemas.microsoft.com/office/drawing/2016/ink" xmlns:am3d="http://schemas.microsoft.com/office/drawing/2017/model3d" xmlns:o="urn:schemas-microsoft-com:office:office" xmlns:oel="http://schemas.microsoft.com/office/2019/extlst" xmlns:r="http://schemas.openxmlformats.org/officeDocument/2006/relationships" xmlns:m="http://schemas.openxmlformats.org/officeDocument/2006/math" xmlns:v="urn:schemas-microsoft-com:vml" xmlns:wp14="http://schemas.microsoft.com/office/word/2010/wordprocessingDrawing" xmlns:wp="http://schemas.openxmlformats.org/drawingml/2006/wordprocessingDrawing" xmlns:w10="urn:schemas-microsoft-com:office:word" xmlns:w="http://schemas.openxmlformats.org/wordprocessingml/2006/main" xmlns:w14="http://schemas.microsoft.com/office/word/2010/wordml" xmlns:w15="http://schemas.microsoft.com/office/word/2012/wordml" xmlns:w16cex="http://schemas.microsoft.com/office/word/2018/wordml/cex" xmlns:w16cid="http://schemas.microsoft.com/office/word/2016/wordml/cid" xmlns:w16="http://schemas.microsoft.com/office/word/2018/wordml" xmlns:w16du="http://schemas.microsoft.com/office/word/2023/wordml/word16du" xmlns:w16sdtdh="http://schemas.microsoft.com/office/word/2020/wordml/sdtdatahash" xmlns:w16se="http://schemas.microsoft.com/office/word/2015/wordml/symex" xmlns:wpg="http://schemas.microsoft.com/office/word/2010/wordprocessingGroup" xmlns:wpi="http://schemas.microsoft.com/office/word/2010/wordprocessingInk" xmlns:wne="http://schemas.microsoft.com/office/word/2006/wordml" xmlns:wps="http://schemas.microsoft.com/office/word/2010/wordprocessingShape" mc:Ignorable="w14 w15 w16se w16cid w16 w16cex w16sdtdh w16du wp14">
   <w:p>
     <w:pPr>
-      <w:pStyle w:val="a5"/>
+      <w:pStyle w:val="Footer"/>
       <w:framePr w:wrap="around" w:vAnchor="text" w:hAnchor="margin" w:xAlign="right" w:y="1"/>
       <w:rPr>
-        <w:rStyle w:val="a6"/>
+        <w:rStyle w:val="PageNumber"/>
         <w:rFonts w:ascii="Arial" w:hAnsi="Arial" w:cs="Arial"/>
         <w:sz w:val="16"/>
         <w:szCs w:val="16"/>
@@ -3251,7 +3766,7 @@
     </w:pPr>
     <w:r>
       <w:rPr>
-        <w:rStyle w:val="a6"/>
+        <w:rStyle w:val="PageNumber"/>
         <w:rFonts w:ascii="Arial" w:hAnsi="Arial" w:cs="Arial"/>
         <w:sz w:val="16"/>
         <w:szCs w:val="16"/>
@@ -3261,7 +3776,7 @@
     </w:r>
     <w:r>
       <w:rPr>
-        <w:rStyle w:val="a6"/>
+        <w:rStyle w:val="PageNumber"/>
         <w:rFonts w:ascii="Arial" w:hAnsi="Arial" w:cs="Arial"/>
         <w:sz w:val="16"/>
         <w:szCs w:val="16"/>
@@ -3270,7 +3785,7 @@
     </w:r>
     <w:r>
       <w:rPr>
-        <w:rStyle w:val="a6"/>
+        <w:rStyle w:val="PageNumber"/>
         <w:rFonts w:ascii="Arial" w:hAnsi="Arial" w:cs="Arial"/>
         <w:sz w:val="16"/>
         <w:szCs w:val="16"/>
@@ -3279,7 +3794,7 @@
     </w:r>
     <w:r>
       <w:rPr>
-        <w:rStyle w:val="a6"/>
+        <w:rStyle w:val="PageNumber"/>
         <w:rFonts w:ascii="Arial" w:hAnsi="Arial" w:cs="Arial"/>
         <w:sz w:val="16"/>
         <w:szCs w:val="16"/>
@@ -3288,17 +3803,17 @@
     </w:r>
     <w:r>
       <w:rPr>
-        <w:rStyle w:val="a6"/>
+        <w:rStyle w:val="PageNumber"/>
         <w:rFonts w:ascii="Arial" w:hAnsi="Arial" w:cs="Arial"/>
         <w:noProof/>
         <w:sz w:val="16"/>
         <w:szCs w:val="16"/>
       </w:rPr>
-      <w:t>1</w:t>
+      <w:t>3</w:t>
     </w:r>
     <w:r>
       <w:rPr>
-        <w:rStyle w:val="a6"/>
+        <w:rStyle w:val="PageNumber"/>
         <w:rFonts w:ascii="Arial" w:hAnsi="Arial" w:cs="Arial"/>
         <w:sz w:val="16"/>
         <w:szCs w:val="16"/>
@@ -3307,7 +3822,7 @@
     </w:r>
     <w:r>
       <w:rPr>
-        <w:rStyle w:val="a6"/>
+        <w:rStyle w:val="PageNumber"/>
         <w:rFonts w:ascii="Arial" w:hAnsi="Arial" w:cs="Arial"/>
         <w:sz w:val="16"/>
         <w:szCs w:val="16"/>
@@ -3317,7 +3832,7 @@
     </w:r>
     <w:r>
       <w:rPr>
-        <w:rStyle w:val="a6"/>
+        <w:rStyle w:val="PageNumber"/>
         <w:rFonts w:ascii="Arial" w:hAnsi="Arial" w:cs="Arial"/>
         <w:sz w:val="16"/>
         <w:szCs w:val="16"/>
@@ -3326,7 +3841,7 @@
     </w:r>
     <w:r>
       <w:rPr>
-        <w:rStyle w:val="a6"/>
+        <w:rStyle w:val="PageNumber"/>
         <w:rFonts w:ascii="Arial" w:hAnsi="Arial" w:cs="Arial"/>
         <w:sz w:val="16"/>
         <w:szCs w:val="16"/>
@@ -3335,7 +3850,7 @@
     </w:r>
     <w:r>
       <w:rPr>
-        <w:rStyle w:val="a6"/>
+        <w:rStyle w:val="PageNumber"/>
         <w:rFonts w:ascii="Arial" w:hAnsi="Arial" w:cs="Arial"/>
         <w:sz w:val="16"/>
         <w:szCs w:val="16"/>
@@ -3344,7 +3859,7 @@
     </w:r>
     <w:r>
       <w:rPr>
-        <w:rStyle w:val="a6"/>
+        <w:rStyle w:val="PageNumber"/>
         <w:rFonts w:ascii="Arial" w:hAnsi="Arial" w:cs="Arial"/>
         <w:noProof/>
         <w:sz w:val="16"/>
@@ -3354,7 +3869,7 @@
     </w:r>
     <w:r>
       <w:rPr>
-        <w:rStyle w:val="a6"/>
+        <w:rStyle w:val="PageNumber"/>
         <w:rFonts w:ascii="Arial" w:hAnsi="Arial" w:cs="Arial"/>
         <w:sz w:val="16"/>
         <w:szCs w:val="16"/>
@@ -3396,7 +3911,7 @@
         </w:tcPr>
         <w:p>
           <w:pPr>
-            <w:pStyle w:val="a7"/>
+            <w:pStyle w:val="Header"/>
             <w:ind w:right="360"/>
           </w:pPr>
           <w:r>
@@ -3422,7 +3937,7 @@
         </w:tcPr>
         <w:p>
           <w:pPr>
-            <w:pStyle w:val="a7"/>
+            <w:pStyle w:val="Header"/>
             <w:ind w:left="2124"/>
             <w:rPr>
               <w:rFonts w:ascii="Arial" w:hAnsi="Arial" w:cs="Arial"/>
@@ -3437,7 +3952,7 @@
   </w:tbl>
   <w:p>
     <w:pPr>
-      <w:pStyle w:val="a5"/>
+      <w:pStyle w:val="Footer"/>
       <w:ind w:right="360"/>
     </w:pPr>
   </w:p>
@@ -3445,7 +3960,7 @@
 </file>
 
 <file path=word/footnotes.xml><?xml version="1.0" encoding="utf-8"?>
-<w:footnotes xmlns:wpc="http://schemas.microsoft.com/office/word/2010/wordprocessingCanvas" xmlns:cx="http://schemas.microsoft.com/office/drawing/2014/chartex" xmlns:mc="http://schemas.openxmlformats.org/markup-compatibility/2006" xmlns:o="urn:schemas-microsoft-com:office:office" xmlns:r="http://schemas.openxmlformats.org/officeDocument/2006/relationships" xmlns:m="http://schemas.openxmlformats.org/officeDocument/2006/math" xmlns:v="urn:schemas-microsoft-com:vml" xmlns:wp14="http://schemas.microsoft.com/office/word/2010/wordprocessingDrawing" xmlns:wp="http://schemas.openxmlformats.org/drawingml/2006/wordprocessingDrawing" xmlns:w10="urn:schemas-microsoft-com:office:word" xmlns:w="http://schemas.openxmlformats.org/wordprocessingml/2006/main" xmlns:w14="http://schemas.microsoft.com/office/word/2010/wordml" xmlns:w15="http://schemas.microsoft.com/office/word/2012/wordml" xmlns:w16se="http://schemas.microsoft.com/office/word/2015/wordml/symex" xmlns:wpg="http://schemas.microsoft.com/office/word/2010/wordprocessingGroup" xmlns:wpi="http://schemas.microsoft.com/office/word/2010/wordprocessingInk" xmlns:wne="http://schemas.microsoft.com/office/word/2006/wordml" xmlns:wps="http://schemas.microsoft.com/office/word/2010/wordprocessingShape" mc:Ignorable="w14 w15 w16se wp14">
+<w:footnotes xmlns:wpc="http://schemas.microsoft.com/office/word/2010/wordprocessingCanvas" xmlns:cx="http://schemas.microsoft.com/office/drawing/2014/chartex" xmlns:cx1="http://schemas.microsoft.com/office/drawing/2015/9/8/chartex" xmlns:cx2="http://schemas.microsoft.com/office/drawing/2015/10/21/chartex" xmlns:cx3="http://schemas.microsoft.com/office/drawing/2016/5/9/chartex" xmlns:cx4="http://schemas.microsoft.com/office/drawing/2016/5/10/chartex" xmlns:cx5="http://schemas.microsoft.com/office/drawing/2016/5/11/chartex" xmlns:cx6="http://schemas.microsoft.com/office/drawing/2016/5/12/chartex" xmlns:cx7="http://schemas.microsoft.com/office/drawing/2016/5/13/chartex" xmlns:cx8="http://schemas.microsoft.com/office/drawing/2016/5/14/chartex" xmlns:mc="http://schemas.openxmlformats.org/markup-compatibility/2006" xmlns:aink="http://schemas.microsoft.com/office/drawing/2016/ink" xmlns:am3d="http://schemas.microsoft.com/office/drawing/2017/model3d" xmlns:o="urn:schemas-microsoft-com:office:office" xmlns:oel="http://schemas.microsoft.com/office/2019/extlst" xmlns:r="http://schemas.openxmlformats.org/officeDocument/2006/relationships" xmlns:m="http://schemas.openxmlformats.org/officeDocument/2006/math" xmlns:v="urn:schemas-microsoft-com:vml" xmlns:wp14="http://schemas.microsoft.com/office/word/2010/wordprocessingDrawing" xmlns:wp="http://schemas.openxmlformats.org/drawingml/2006/wordprocessingDrawing" xmlns:w10="urn:schemas-microsoft-com:office:word" xmlns:w="http://schemas.openxmlformats.org/wordprocessingml/2006/main" xmlns:w14="http://schemas.microsoft.com/office/word/2010/wordml" xmlns:w15="http://schemas.microsoft.com/office/word/2012/wordml" xmlns:w16cex="http://schemas.microsoft.com/office/word/2018/wordml/cex" xmlns:w16cid="http://schemas.microsoft.com/office/word/2016/wordml/cid" xmlns:w16="http://schemas.microsoft.com/office/word/2018/wordml" xmlns:w16du="http://schemas.microsoft.com/office/word/2023/wordml/word16du" xmlns:w16sdtdh="http://schemas.microsoft.com/office/word/2020/wordml/sdtdatahash" xmlns:w16se="http://schemas.microsoft.com/office/word/2015/wordml/symex" xmlns:wpg="http://schemas.microsoft.com/office/word/2010/wordprocessingGroup" xmlns:wpi="http://schemas.microsoft.com/office/word/2010/wordprocessingInk" xmlns:wne="http://schemas.microsoft.com/office/word/2006/wordml" xmlns:wps="http://schemas.microsoft.com/office/word/2010/wordprocessingShape" mc:Ignorable="w14 w15 w16se w16cid w16 w16cex w16sdtdh w16du wp14">
   <w:footnote w:type="separator" w:id="-1">
     <w:p>
       <w:r>
@@ -3464,37 +3979,37 @@
 </file>
 
 <file path=word/header1.xml><?xml version="1.0" encoding="utf-8"?>
-<w:hdr xmlns:wpc="http://schemas.microsoft.com/office/word/2010/wordprocessingCanvas" xmlns:cx="http://schemas.microsoft.com/office/drawing/2014/chartex" xmlns:mc="http://schemas.openxmlformats.org/markup-compatibility/2006" xmlns:o="urn:schemas-microsoft-com:office:office" xmlns:r="http://schemas.openxmlformats.org/officeDocument/2006/relationships" xmlns:m="http://schemas.openxmlformats.org/officeDocument/2006/math" xmlns:v="urn:schemas-microsoft-com:vml" xmlns:wp14="http://schemas.microsoft.com/office/word/2010/wordprocessingDrawing" xmlns:wp="http://schemas.openxmlformats.org/drawingml/2006/wordprocessingDrawing" xmlns:w10="urn:schemas-microsoft-com:office:word" xmlns:w="http://schemas.openxmlformats.org/wordprocessingml/2006/main" xmlns:w14="http://schemas.microsoft.com/office/word/2010/wordml" xmlns:w15="http://schemas.microsoft.com/office/word/2012/wordml" xmlns:w16se="http://schemas.microsoft.com/office/word/2015/wordml/symex" xmlns:wpg="http://schemas.microsoft.com/office/word/2010/wordprocessingGroup" xmlns:wpi="http://schemas.microsoft.com/office/word/2010/wordprocessingInk" xmlns:wne="http://schemas.microsoft.com/office/word/2006/wordml" xmlns:wps="http://schemas.microsoft.com/office/word/2010/wordprocessingShape" mc:Ignorable="w14 w15 w16se wp14">
+<w:hdr xmlns:wpc="http://schemas.microsoft.com/office/word/2010/wordprocessingCanvas" xmlns:cx="http://schemas.microsoft.com/office/drawing/2014/chartex" xmlns:cx1="http://schemas.microsoft.com/office/drawing/2015/9/8/chartex" xmlns:cx2="http://schemas.microsoft.com/office/drawing/2015/10/21/chartex" xmlns:cx3="http://schemas.microsoft.com/office/drawing/2016/5/9/chartex" xmlns:cx4="http://schemas.microsoft.com/office/drawing/2016/5/10/chartex" xmlns:cx5="http://schemas.microsoft.com/office/drawing/2016/5/11/chartex" xmlns:cx6="http://schemas.microsoft.com/office/drawing/2016/5/12/chartex" xmlns:cx7="http://schemas.microsoft.com/office/drawing/2016/5/13/chartex" xmlns:cx8="http://schemas.microsoft.com/office/drawing/2016/5/14/chartex" xmlns:mc="http://schemas.openxmlformats.org/markup-compatibility/2006" xmlns:aink="http://schemas.microsoft.com/office/drawing/2016/ink" xmlns:am3d="http://schemas.microsoft.com/office/drawing/2017/model3d" xmlns:o="urn:schemas-microsoft-com:office:office" xmlns:oel="http://schemas.microsoft.com/office/2019/extlst" xmlns:r="http://schemas.openxmlformats.org/officeDocument/2006/relationships" xmlns:m="http://schemas.openxmlformats.org/officeDocument/2006/math" xmlns:v="urn:schemas-microsoft-com:vml" xmlns:wp14="http://schemas.microsoft.com/office/word/2010/wordprocessingDrawing" xmlns:wp="http://schemas.openxmlformats.org/drawingml/2006/wordprocessingDrawing" xmlns:w10="urn:schemas-microsoft-com:office:word" xmlns:w="http://schemas.openxmlformats.org/wordprocessingml/2006/main" xmlns:w14="http://schemas.microsoft.com/office/word/2010/wordml" xmlns:w15="http://schemas.microsoft.com/office/word/2012/wordml" xmlns:w16cex="http://schemas.microsoft.com/office/word/2018/wordml/cex" xmlns:w16cid="http://schemas.microsoft.com/office/word/2016/wordml/cid" xmlns:w16="http://schemas.microsoft.com/office/word/2018/wordml" xmlns:w16du="http://schemas.microsoft.com/office/word/2023/wordml/word16du" xmlns:w16sdtdh="http://schemas.microsoft.com/office/word/2020/wordml/sdtdatahash" xmlns:w16se="http://schemas.microsoft.com/office/word/2015/wordml/symex" xmlns:wpg="http://schemas.microsoft.com/office/word/2010/wordprocessingGroup" xmlns:wpi="http://schemas.microsoft.com/office/word/2010/wordprocessingInk" xmlns:wne="http://schemas.microsoft.com/office/word/2006/wordml" xmlns:wps="http://schemas.microsoft.com/office/word/2010/wordprocessingShape" mc:Ignorable="w14 w15 w16se w16cid w16 w16cex w16sdtdh w16du wp14">
   <w:p>
     <w:pPr>
-      <w:pStyle w:val="a7"/>
+      <w:pStyle w:val="Header"/>
       <w:framePr w:wrap="around" w:vAnchor="text" w:hAnchor="margin" w:xAlign="right" w:y="1"/>
       <w:rPr>
-        <w:rStyle w:val="a6"/>
+        <w:rStyle w:val="PageNumber"/>
       </w:rPr>
     </w:pPr>
     <w:r>
       <w:rPr>
-        <w:rStyle w:val="a6"/>
+        <w:rStyle w:val="PageNumber"/>
       </w:rPr>
       <w:fldChar w:fldCharType="begin"/>
     </w:r>
     <w:r>
       <w:rPr>
-        <w:rStyle w:val="a6"/>
+        <w:rStyle w:val="PageNumber"/>
       </w:rPr>
       <w:instrText xml:space="preserve">PAGE  </w:instrText>
     </w:r>
     <w:r>
       <w:rPr>
-        <w:rStyle w:val="a6"/>
+        <w:rStyle w:val="PageNumber"/>
       </w:rPr>
       <w:fldChar w:fldCharType="end"/>
     </w:r>
   </w:p>
   <w:p>
     <w:pPr>
-      <w:pStyle w:val="a7"/>
+      <w:pStyle w:val="Header"/>
       <w:ind w:right="360"/>
     </w:pPr>
   </w:p>
@@ -3502,7 +4017,7 @@
 </file>
 
 <file path=word/numbering.xml><?xml version="1.0" encoding="utf-8"?>
-<w:numbering xmlns:wpc="http://schemas.microsoft.com/office/word/2010/wordprocessingCanvas" xmlns:cx="http://schemas.microsoft.com/office/drawing/2014/chartex" xmlns:mc="http://schemas.openxmlformats.org/markup-compatibility/2006" xmlns:o="urn:schemas-microsoft-com:office:office" xmlns:r="http://schemas.openxmlformats.org/officeDocument/2006/relationships" xmlns:m="http://schemas.openxmlformats.org/officeDocument/2006/math" xmlns:v="urn:schemas-microsoft-com:vml" xmlns:wp14="http://schemas.microsoft.com/office/word/2010/wordprocessingDrawing" xmlns:wp="http://schemas.openxmlformats.org/drawingml/2006/wordprocessingDrawing" xmlns:w10="urn:schemas-microsoft-com:office:word" xmlns:w="http://schemas.openxmlformats.org/wordprocessingml/2006/main" xmlns:w14="http://schemas.microsoft.com/office/word/2010/wordml" xmlns:w15="http://schemas.microsoft.com/office/word/2012/wordml" xmlns:w16se="http://schemas.microsoft.com/office/word/2015/wordml/symex" xmlns:wpg="http://schemas.microsoft.com/office/word/2010/wordprocessingGroup" xmlns:wpi="http://schemas.microsoft.com/office/word/2010/wordprocessingInk" xmlns:wne="http://schemas.microsoft.com/office/word/2006/wordml" xmlns:wps="http://schemas.microsoft.com/office/word/2010/wordprocessingShape" mc:Ignorable="w14 w15 w16se wp14">
+<w:numbering xmlns:wpc="http://schemas.microsoft.com/office/word/2010/wordprocessingCanvas" xmlns:cx="http://schemas.microsoft.com/office/drawing/2014/chartex" xmlns:cx1="http://schemas.microsoft.com/office/drawing/2015/9/8/chartex" xmlns:cx2="http://schemas.microsoft.com/office/drawing/2015/10/21/chartex" xmlns:cx3="http://schemas.microsoft.com/office/drawing/2016/5/9/chartex" xmlns:cx4="http://schemas.microsoft.com/office/drawing/2016/5/10/chartex" xmlns:cx5="http://schemas.microsoft.com/office/drawing/2016/5/11/chartex" xmlns:cx6="http://schemas.microsoft.com/office/drawing/2016/5/12/chartex" xmlns:cx7="http://schemas.microsoft.com/office/drawing/2016/5/13/chartex" xmlns:cx8="http://schemas.microsoft.com/office/drawing/2016/5/14/chartex" xmlns:mc="http://schemas.openxmlformats.org/markup-compatibility/2006" xmlns:aink="http://schemas.microsoft.com/office/drawing/2016/ink" xmlns:am3d="http://schemas.microsoft.com/office/drawing/2017/model3d" xmlns:o="urn:schemas-microsoft-com:office:office" xmlns:oel="http://schemas.microsoft.com/office/2019/extlst" xmlns:r="http://schemas.openxmlformats.org/officeDocument/2006/relationships" xmlns:m="http://schemas.openxmlformats.org/officeDocument/2006/math" xmlns:v="urn:schemas-microsoft-com:vml" xmlns:wp14="http://schemas.microsoft.com/office/word/2010/wordprocessingDrawing" xmlns:wp="http://schemas.openxmlformats.org/drawingml/2006/wordprocessingDrawing" xmlns:w10="urn:schemas-microsoft-com:office:word" xmlns:w="http://schemas.openxmlformats.org/wordprocessingml/2006/main" xmlns:w14="http://schemas.microsoft.com/office/word/2010/wordml" xmlns:w15="http://schemas.microsoft.com/office/word/2012/wordml" xmlns:w16cex="http://schemas.microsoft.com/office/word/2018/wordml/cex" xmlns:w16cid="http://schemas.microsoft.com/office/word/2016/wordml/cid" xmlns:w16="http://schemas.microsoft.com/office/word/2018/wordml" xmlns:w16du="http://schemas.microsoft.com/office/word/2023/wordml/word16du" xmlns:w16sdtdh="http://schemas.microsoft.com/office/word/2020/wordml/sdtdatahash" xmlns:w16se="http://schemas.microsoft.com/office/word/2015/wordml/symex" xmlns:wpg="http://schemas.microsoft.com/office/word/2010/wordprocessingGroup" xmlns:wpi="http://schemas.microsoft.com/office/word/2010/wordprocessingInk" xmlns:wne="http://schemas.microsoft.com/office/word/2006/wordml" xmlns:wps="http://schemas.microsoft.com/office/word/2010/wordprocessingShape" mc:Ignorable="w14 w15 w16se w16cid w16 w16cex w16sdtdh w16du wp14">
   <w:abstractNum w:abstractNumId="0" w15:restartNumberingAfterBreak="0">
     <w:nsid w:val="00AA2A52"/>
     <w:multiLevelType w:val="hybridMultilevel"/>
@@ -3842,13 +4357,13 @@
       </w:rPr>
     </w:lvl>
   </w:abstractNum>
-  <w:num w:numId="1">
+  <w:num w:numId="1" w16cid:durableId="574821345">
     <w:abstractNumId w:val="1"/>
   </w:num>
-  <w:num w:numId="2">
+  <w:num w:numId="2" w16cid:durableId="807011304">
     <w:abstractNumId w:val="2"/>
   </w:num>
-  <w:num w:numId="3">
+  <w:num w:numId="3" w16cid:durableId="1936789155">
     <w:abstractNumId w:val="0"/>
   </w:num>
   <w:numIdMacAtCleanup w:val="3"/>
@@ -3856,7 +4371,7 @@
 </file>
 
 <file path=word/styles.xml><?xml version="1.0" encoding="utf-8"?>
-<w:styles xmlns:mc="http://schemas.openxmlformats.org/markup-compatibility/2006" xmlns:r="http://schemas.openxmlformats.org/officeDocument/2006/relationships" xmlns:w="http://schemas.openxmlformats.org/wordprocessingml/2006/main" xmlns:w14="http://schemas.microsoft.com/office/word/2010/wordml" xmlns:w15="http://schemas.microsoft.com/office/word/2012/wordml" xmlns:w16se="http://schemas.microsoft.com/office/word/2015/wordml/symex" mc:Ignorable="w14 w15 w16se">
+<w:styles xmlns:mc="http://schemas.openxmlformats.org/markup-compatibility/2006" xmlns:r="http://schemas.openxmlformats.org/officeDocument/2006/relationships" xmlns:w="http://schemas.openxmlformats.org/wordprocessingml/2006/main" xmlns:w14="http://schemas.microsoft.com/office/word/2010/wordml" xmlns:w15="http://schemas.microsoft.com/office/word/2012/wordml" xmlns:w16cex="http://schemas.microsoft.com/office/word/2018/wordml/cex" xmlns:w16cid="http://schemas.microsoft.com/office/word/2016/wordml/cid" xmlns:w16="http://schemas.microsoft.com/office/word/2018/wordml" xmlns:w16du="http://schemas.microsoft.com/office/word/2023/wordml/word16du" xmlns:w16sdtdh="http://schemas.microsoft.com/office/word/2020/wordml/sdtdatahash" xmlns:w16se="http://schemas.microsoft.com/office/word/2015/wordml/symex" mc:Ignorable="w14 w15 w16se w16cid w16 w16cex w16sdtdh w16du">
   <w:docDefaults>
     <w:rPrDefault>
       <w:rPr>
@@ -3866,7 +4381,7 @@
     </w:rPrDefault>
     <w:pPrDefault/>
   </w:docDefaults>
-  <w:latentStyles w:defLockedState="0" w:defUIPriority="0" w:defSemiHidden="0" w:defUnhideWhenUsed="0" w:defQFormat="0" w:count="371">
+  <w:latentStyles w:defLockedState="0" w:defUIPriority="0" w:defSemiHidden="0" w:defUnhideWhenUsed="0" w:defQFormat="0" w:count="376">
     <w:lsdException w:name="Normal" w:qFormat="1"/>
     <w:lsdException w:name="heading 1" w:qFormat="1"/>
     <w:lsdException w:name="heading 2" w:semiHidden="1" w:unhideWhenUsed="1" w:qFormat="1"/>
@@ -4231,8 +4746,13 @@
     <w:lsdException w:name="List Table 5 Dark Accent 6" w:uiPriority="50"/>
     <w:lsdException w:name="List Table 6 Colorful Accent 6" w:uiPriority="51"/>
     <w:lsdException w:name="List Table 7 Colorful Accent 6" w:uiPriority="52"/>
+    <w:lsdException w:name="Mention" w:semiHidden="1" w:uiPriority="99" w:unhideWhenUsed="1"/>
+    <w:lsdException w:name="Smart Hyperlink" w:semiHidden="1" w:uiPriority="99" w:unhideWhenUsed="1"/>
+    <w:lsdException w:name="Hashtag" w:semiHidden="1" w:uiPriority="99" w:unhideWhenUsed="1"/>
+    <w:lsdException w:name="Unresolved Mention" w:semiHidden="1" w:uiPriority="99" w:unhideWhenUsed="1"/>
+    <w:lsdException w:name="Smart Link" w:semiHidden="1" w:uiPriority="99" w:unhideWhenUsed="1"/>
   </w:latentStyles>
-  <w:style w:type="paragraph" w:default="1" w:styleId="a">
+  <w:style w:type="paragraph" w:default="1" w:styleId="Normal">
     <w:name w:val="Normal"/>
     <w:qFormat/>
     <w:rsid w:val="00F71910"/>
@@ -4241,13 +4761,12 @@
       <w:szCs w:val="24"/>
     </w:rPr>
   </w:style>
-  <w:style w:type="character" w:default="1" w:styleId="a0">
+  <w:style w:type="character" w:default="1" w:styleId="DefaultParagraphFont">
     <w:name w:val="Default Paragraph Font"/>
     <w:uiPriority w:val="1"/>
-    <w:semiHidden/>
     <w:unhideWhenUsed/>
   </w:style>
-  <w:style w:type="table" w:default="1" w:styleId="a1">
+  <w:style w:type="table" w:default="1" w:styleId="TableNormal">
     <w:name w:val="Normal Table"/>
     <w:uiPriority w:val="99"/>
     <w:semiHidden/>
@@ -4262,15 +4781,15 @@
       </w:tblCellMar>
     </w:tblPr>
   </w:style>
-  <w:style w:type="numbering" w:default="1" w:styleId="a2">
+  <w:style w:type="numbering" w:default="1" w:styleId="NoList">
     <w:name w:val="No List"/>
     <w:uiPriority w:val="99"/>
     <w:semiHidden/>
     <w:unhideWhenUsed/>
   </w:style>
-  <w:style w:type="table" w:styleId="a3">
+  <w:style w:type="table" w:styleId="TableGrid">
     <w:name w:val="Table Grid"/>
-    <w:basedOn w:val="a1"/>
+    <w:basedOn w:val="TableNormal"/>
     <w:rsid w:val="000C19FD"/>
     <w:tblPr>
       <w:tblBorders>
@@ -4283,18 +4802,18 @@
       </w:tblBorders>
     </w:tblPr>
   </w:style>
-  <w:style w:type="character" w:styleId="a4">
+  <w:style w:type="character" w:styleId="Hyperlink">
     <w:name w:val="Hyperlink"/>
-    <w:basedOn w:val="a0"/>
+    <w:basedOn w:val="DefaultParagraphFont"/>
     <w:rsid w:val="004813C5"/>
     <w:rPr>
       <w:color w:val="0000FF"/>
       <w:u w:val="single"/>
     </w:rPr>
   </w:style>
-  <w:style w:type="paragraph" w:styleId="a5">
+  <w:style w:type="paragraph" w:styleId="Footer">
     <w:name w:val="footer"/>
-    <w:basedOn w:val="a"/>
+    <w:basedOn w:val="Normal"/>
     <w:rsid w:val="00AC004A"/>
     <w:pPr>
       <w:tabs>
@@ -4303,14 +4822,14 @@
       </w:tabs>
     </w:pPr>
   </w:style>
-  <w:style w:type="character" w:styleId="a6">
+  <w:style w:type="character" w:styleId="PageNumber">
     <w:name w:val="page number"/>
-    <w:basedOn w:val="a0"/>
+    <w:basedOn w:val="DefaultParagraphFont"/>
     <w:rsid w:val="00AC004A"/>
   </w:style>
-  <w:style w:type="paragraph" w:styleId="a7">
+  <w:style w:type="paragraph" w:styleId="Header">
     <w:name w:val="header"/>
-    <w:basedOn w:val="a"/>
+    <w:basedOn w:val="Normal"/>
     <w:rsid w:val="00AC004A"/>
     <w:pPr>
       <w:tabs>
@@ -4319,9 +4838,9 @@
       </w:tabs>
     </w:pPr>
   </w:style>
-  <w:style w:type="table" w:styleId="2">
+  <w:style w:type="table" w:styleId="TableSimple2">
     <w:name w:val="Table Simple 2"/>
-    <w:basedOn w:val="a1"/>
+    <w:basedOn w:val="TableNormal"/>
     <w:rsid w:val="00C63298"/>
     <w:tblPr/>
     <w:tblStylePr w:type="firstRow">
@@ -4410,10 +4929,10 @@
       </w:tcPr>
     </w:tblStylePr>
   </w:style>
-  <w:style w:type="paragraph" w:styleId="a8">
+  <w:style w:type="paragraph" w:styleId="BalloonText">
     <w:name w:val="Balloon Text"/>
-    <w:basedOn w:val="a"/>
-    <w:link w:val="a9"/>
+    <w:basedOn w:val="Normal"/>
+    <w:link w:val="BalloonTextChar"/>
     <w:rsid w:val="00AA78EA"/>
     <w:rPr>
       <w:rFonts w:ascii="Tahoma" w:hAnsi="Tahoma" w:cs="Tahoma"/>
@@ -4421,10 +4940,10 @@
       <w:szCs w:val="16"/>
     </w:rPr>
   </w:style>
-  <w:style w:type="character" w:customStyle="1" w:styleId="a9">
-    <w:name w:val="Текст выноски Знак"/>
-    <w:basedOn w:val="a0"/>
-    <w:link w:val="a8"/>
+  <w:style w:type="character" w:customStyle="1" w:styleId="BalloonTextChar">
+    <w:name w:val="Balloon Text Char"/>
+    <w:basedOn w:val="DefaultParagraphFont"/>
+    <w:link w:val="BalloonText"/>
     <w:rsid w:val="00AA78EA"/>
     <w:rPr>
       <w:rFonts w:ascii="Tahoma" w:hAnsi="Tahoma" w:cs="Tahoma"/>
@@ -4432,9 +4951,9 @@
       <w:szCs w:val="16"/>
     </w:rPr>
   </w:style>
-  <w:style w:type="paragraph" w:styleId="aa">
+  <w:style w:type="paragraph" w:styleId="ListParagraph">
     <w:name w:val="List Paragraph"/>
-    <w:basedOn w:val="a"/>
+    <w:basedOn w:val="Normal"/>
     <w:uiPriority w:val="34"/>
     <w:qFormat/>
     <w:rsid w:val="00BB0565"/>
@@ -4445,7 +4964,7 @@
   </w:style>
   <w:style w:type="paragraph" w:customStyle="1" w:styleId="TelecaTable">
     <w:name w:val="TelecaTable"/>
-    <w:basedOn w:val="a"/>
+    <w:basedOn w:val="Normal"/>
     <w:link w:val="TelecaTableChar"/>
     <w:rsid w:val="00D97B94"/>
     <w:rPr>
@@ -4456,7 +4975,7 @@
   </w:style>
   <w:style w:type="character" w:customStyle="1" w:styleId="TelecaTableChar">
     <w:name w:val="TelecaTable Char"/>
-    <w:basedOn w:val="a0"/>
+    <w:basedOn w:val="DefaultParagraphFont"/>
     <w:link w:val="TelecaTable"/>
     <w:rsid w:val="00D97B94"/>
     <w:rPr>
@@ -4465,9 +4984,9 @@
       <w:lang w:val="en-US" w:eastAsia="en-US"/>
     </w:rPr>
   </w:style>
-  <w:style w:type="table" w:styleId="1">
+  <w:style w:type="table" w:styleId="TableGrid1">
     <w:name w:val="Table Grid 1"/>
-    <w:basedOn w:val="a1"/>
+    <w:basedOn w:val="TableNormal"/>
     <w:rsid w:val="00717FE9"/>
     <w:tblPr>
       <w:tblBorders>
@@ -4511,7 +5030,7 @@
   </w:style>
   <w:style w:type="character" w:customStyle="1" w:styleId="lt-line-clampraw-line">
     <w:name w:val="lt-line-clamp__raw-line"/>
-    <w:basedOn w:val="a0"/>
+    <w:basedOn w:val="DefaultParagraphFont"/>
     <w:rsid w:val="00C03A47"/>
   </w:style>
 </w:styles>
@@ -4805,7 +5324,7 @@
 </file>
 
 <file path=customXml/itemProps1.xml><?xml version="1.0" encoding="utf-8"?>
-<ds:datastoreItem xmlns:ds="http://schemas.openxmlformats.org/officeDocument/2006/customXml" ds:itemID="{50D74801-9B20-4CB8-BD4C-FA0327311A94}">
+<ds:datastoreItem xmlns:ds="http://schemas.openxmlformats.org/officeDocument/2006/customXml" ds:itemID="{EF2FEC4F-807D-4206-8812-25D6775A995E}">
   <ds:schemaRefs>
     <ds:schemaRef ds:uri="http://schemas.openxmlformats.org/officeDocument/2006/bibliography"/>
   </ds:schemaRefs>

</xml_diff>